<commit_message>
Updated RCommands.docx with Week 4
</commit_message>
<xml_diff>
--- a/inst/extdata/RCommands.docx
+++ b/inst/extdata/RCommands.docx
@@ -1,6 +1,6 @@
 
 <file path=word/document.xml><?xml version="1.0" encoding="utf-8"?>
-<w:document xmlns:wpc="http://schemas.microsoft.com/office/word/2010/wordprocessingCanvas" xmlns:mc="http://schemas.openxmlformats.org/markup-compatibility/2006" xmlns:o="urn:schemas-microsoft-com:office:office" xmlns:r="http://schemas.openxmlformats.org/officeDocument/2006/relationships" xmlns:m="http://schemas.openxmlformats.org/officeDocument/2006/math" xmlns:v="urn:schemas-microsoft-com:vml" xmlns:wp14="http://schemas.microsoft.com/office/word/2010/wordprocessingDrawing" xmlns:wp="http://schemas.openxmlformats.org/drawingml/2006/wordprocessingDrawing" xmlns:w10="urn:schemas-microsoft-com:office:word" xmlns:w="http://schemas.openxmlformats.org/wordprocessingml/2006/main" xmlns:w14="http://schemas.microsoft.com/office/word/2010/wordml" xmlns:w15="http://schemas.microsoft.com/office/word/2012/wordml" xmlns:wpg="http://schemas.microsoft.com/office/word/2010/wordprocessingGroup" xmlns:wpi="http://schemas.microsoft.com/office/word/2010/wordprocessingInk" xmlns:wne="http://schemas.microsoft.com/office/word/2006/wordml" xmlns:wps="http://schemas.microsoft.com/office/word/2010/wordprocessingShape" mc:Ignorable="w14 w15 wp14">
+<w:document xmlns:wpc="http://schemas.microsoft.com/office/word/2010/wordprocessingCanvas" xmlns:cx="http://schemas.microsoft.com/office/drawing/2014/chartex" xmlns:cx1="http://schemas.microsoft.com/office/drawing/2015/9/8/chartex" xmlns:cx2="http://schemas.microsoft.com/office/drawing/2015/10/21/chartex" xmlns:cx3="http://schemas.microsoft.com/office/drawing/2016/5/9/chartex" xmlns:cx4="http://schemas.microsoft.com/office/drawing/2016/5/10/chartex" xmlns:cx5="http://schemas.microsoft.com/office/drawing/2016/5/11/chartex" xmlns:cx6="http://schemas.microsoft.com/office/drawing/2016/5/12/chartex" xmlns:cx7="http://schemas.microsoft.com/office/drawing/2016/5/13/chartex" xmlns:cx8="http://schemas.microsoft.com/office/drawing/2016/5/14/chartex" xmlns:mc="http://schemas.openxmlformats.org/markup-compatibility/2006" xmlns:aink="http://schemas.microsoft.com/office/drawing/2016/ink" xmlns:am3d="http://schemas.microsoft.com/office/drawing/2017/model3d" xmlns:o="urn:schemas-microsoft-com:office:office" xmlns:r="http://schemas.openxmlformats.org/officeDocument/2006/relationships" xmlns:m="http://schemas.openxmlformats.org/officeDocument/2006/math" xmlns:v="urn:schemas-microsoft-com:vml" xmlns:wp14="http://schemas.microsoft.com/office/word/2010/wordprocessingDrawing" xmlns:wp="http://schemas.openxmlformats.org/drawingml/2006/wordprocessingDrawing" xmlns:w10="urn:schemas-microsoft-com:office:word" xmlns:w="http://schemas.openxmlformats.org/wordprocessingml/2006/main" xmlns:w14="http://schemas.microsoft.com/office/word/2010/wordml" xmlns:w15="http://schemas.microsoft.com/office/word/2012/wordml" xmlns:w16cid="http://schemas.microsoft.com/office/word/2016/wordml/cid" xmlns:w16se="http://schemas.microsoft.com/office/word/2015/wordml/symex" xmlns:wpg="http://schemas.microsoft.com/office/word/2010/wordprocessingGroup" xmlns:wpi="http://schemas.microsoft.com/office/word/2010/wordprocessingInk" xmlns:wne="http://schemas.microsoft.com/office/word/2006/wordml" xmlns:wps="http://schemas.microsoft.com/office/word/2010/wordprocessingShape" mc:Ignorable="w14 w15 w16se w16cid wp14">
   <w:body>
     <w:p>
       <w:pPr>
@@ -1724,13 +1724,7 @@
           <w:lang w:val="en-CA"/>
         </w:rPr>
         <w:lastRenderedPageBreak/>
-        <w:t>Week</w:t>
-      </w:r>
-      <w:r>
-        <w:rPr>
-          <w:lang w:val="en-CA"/>
-        </w:rPr>
-        <w:t>3</w:t>
+        <w:t>Week3</w:t>
       </w:r>
     </w:p>
     <w:p>
@@ -2028,9 +2022,29 @@
               <w:rPr>
                 <w:lang w:val="en-CA"/>
               </w:rPr>
-              <w:t>nrow</w:t>
+              <w:t>n</w:t>
+            </w:r>
+            <w:r>
+              <w:rPr>
+                <w:lang w:val="en-CA"/>
+              </w:rPr>
+              <w:t>row</w:t>
             </w:r>
             <w:proofErr w:type="spellEnd"/>
+            <w:r>
+              <w:rPr>
+                <w:lang w:val="en-CA"/>
+              </w:rPr>
+              <w:t xml:space="preserve">, </w:t>
+            </w:r>
+            <w:proofErr w:type="spellStart"/>
+            <w:r>
+              <w:rPr>
+                <w:lang w:val="en-CA"/>
+              </w:rPr>
+              <w:t>ncol</w:t>
+            </w:r>
+            <w:proofErr w:type="spellEnd"/>
           </w:p>
         </w:tc>
         <w:tc>
@@ -2797,6 +2811,1180 @@
                 <w:lang w:val="en-CA"/>
               </w:rPr>
               <w:t>base</w:t>
+            </w:r>
+          </w:p>
+        </w:tc>
+        <w:tc>
+          <w:tcPr>
+            <w:tcW w:w="5953" w:type="dxa"/>
+          </w:tcPr>
+          <w:p>
+            <w:pPr>
+              <w:rPr>
+                <w:lang w:val="en-CA"/>
+              </w:rPr>
+            </w:pPr>
+          </w:p>
+        </w:tc>
+      </w:tr>
+    </w:tbl>
+    <w:p>
+      <w:pPr>
+        <w:rPr>
+          <w:lang w:val="en-CA"/>
+        </w:rPr>
+      </w:pPr>
+    </w:p>
+    <w:p>
+      <w:pPr>
+        <w:pStyle w:val="Heading2"/>
+        <w:rPr>
+          <w:lang w:val="en-CA"/>
+        </w:rPr>
+      </w:pPr>
+      <w:r>
+        <w:rPr>
+          <w:lang w:val="en-CA"/>
+        </w:rPr>
+        <w:t>Week</w:t>
+      </w:r>
+      <w:r>
+        <w:rPr>
+          <w:lang w:val="en-CA"/>
+        </w:rPr>
+        <w:t>4</w:t>
+      </w:r>
+    </w:p>
+    <w:p>
+      <w:pPr>
+        <w:rPr>
+          <w:lang w:val="en-CA"/>
+        </w:rPr>
+      </w:pPr>
+    </w:p>
+    <w:tbl>
+      <w:tblPr>
+        <w:tblStyle w:val="TableGrid"/>
+        <w:tblW w:w="0" w:type="auto"/>
+        <w:tblLook w:val="04A0" w:firstRow="1" w:lastRow="0" w:firstColumn="1" w:lastColumn="0" w:noHBand="0" w:noVBand="1"/>
+      </w:tblPr>
+      <w:tblGrid>
+        <w:gridCol w:w="1934"/>
+        <w:gridCol w:w="1687"/>
+        <w:gridCol w:w="5729"/>
+      </w:tblGrid>
+      <w:tr>
+        <w:tc>
+          <w:tcPr>
+            <w:tcW w:w="1934" w:type="dxa"/>
+          </w:tcPr>
+          <w:p>
+            <w:pPr>
+              <w:rPr>
+                <w:lang w:val="en-CA"/>
+              </w:rPr>
+            </w:pPr>
+            <w:r>
+              <w:rPr>
+                <w:lang w:val="en-CA"/>
+              </w:rPr>
+              <w:t>Function</w:t>
+            </w:r>
+          </w:p>
+        </w:tc>
+        <w:tc>
+          <w:tcPr>
+            <w:tcW w:w="1687" w:type="dxa"/>
+          </w:tcPr>
+          <w:p>
+            <w:pPr>
+              <w:jc w:val="center"/>
+              <w:rPr>
+                <w:lang w:val="en-CA"/>
+              </w:rPr>
+            </w:pPr>
+            <w:r>
+              <w:rPr>
+                <w:lang w:val="en-CA"/>
+              </w:rPr>
+              <w:t>Package</w:t>
+            </w:r>
+          </w:p>
+        </w:tc>
+        <w:tc>
+          <w:tcPr>
+            <w:tcW w:w="5729" w:type="dxa"/>
+          </w:tcPr>
+          <w:p>
+            <w:pPr>
+              <w:rPr>
+                <w:lang w:val="en-CA"/>
+              </w:rPr>
+            </w:pPr>
+            <w:r>
+              <w:rPr>
+                <w:lang w:val="en-CA"/>
+              </w:rPr>
+              <w:t>Comments</w:t>
+            </w:r>
+          </w:p>
+        </w:tc>
+      </w:tr>
+      <w:tr>
+        <w:tc>
+          <w:tcPr>
+            <w:tcW w:w="1934" w:type="dxa"/>
+          </w:tcPr>
+          <w:p>
+            <w:pPr>
+              <w:rPr>
+                <w:lang w:val="en-CA"/>
+              </w:rPr>
+            </w:pPr>
+            <w:proofErr w:type="spellStart"/>
+            <w:r>
+              <w:rPr>
+                <w:lang w:val="en-CA"/>
+              </w:rPr>
+              <w:t>e</w:t>
+            </w:r>
+            <w:r>
+              <w:rPr>
+                <w:lang w:val="en-CA"/>
+              </w:rPr>
+              <w:t>coslot</w:t>
+            </w:r>
+            <w:r>
+              <w:rPr>
+                <w:lang w:val="en-CA"/>
+              </w:rPr>
+              <w:t>.SlotName</w:t>
+            </w:r>
+            <w:proofErr w:type="spellEnd"/>
+          </w:p>
+        </w:tc>
+        <w:tc>
+          <w:tcPr>
+            <w:tcW w:w="1687" w:type="dxa"/>
+          </w:tcPr>
+          <w:p>
+            <w:pPr>
+              <w:jc w:val="center"/>
+              <w:rPr>
+                <w:lang w:val="en-CA"/>
+              </w:rPr>
+            </w:pPr>
+            <w:proofErr w:type="spellStart"/>
+            <w:r>
+              <w:rPr>
+                <w:lang w:val="en-CA"/>
+              </w:rPr>
+              <w:t>EcoGenetics</w:t>
+            </w:r>
+            <w:proofErr w:type="spellEnd"/>
+          </w:p>
+        </w:tc>
+        <w:tc>
+          <w:tcPr>
+            <w:tcW w:w="5729" w:type="dxa"/>
+          </w:tcPr>
+          <w:p>
+            <w:pPr>
+              <w:rPr>
+                <w:lang w:val="en-CA"/>
+              </w:rPr>
+            </w:pPr>
+          </w:p>
+        </w:tc>
+      </w:tr>
+      <w:tr>
+        <w:tc>
+          <w:tcPr>
+            <w:tcW w:w="1934" w:type="dxa"/>
+          </w:tcPr>
+          <w:p>
+            <w:pPr>
+              <w:rPr>
+                <w:lang w:val="en-CA"/>
+              </w:rPr>
+            </w:pPr>
+            <w:r>
+              <w:rPr>
+                <w:lang w:val="en-CA"/>
+              </w:rPr>
+              <w:t>sort</w:t>
+            </w:r>
+          </w:p>
+        </w:tc>
+        <w:tc>
+          <w:tcPr>
+            <w:tcW w:w="1687" w:type="dxa"/>
+          </w:tcPr>
+          <w:p>
+            <w:pPr>
+              <w:jc w:val="center"/>
+              <w:rPr>
+                <w:lang w:val="en-CA"/>
+              </w:rPr>
+            </w:pPr>
+            <w:r>
+              <w:rPr>
+                <w:lang w:val="en-CA"/>
+              </w:rPr>
+              <w:t>base</w:t>
+            </w:r>
+          </w:p>
+        </w:tc>
+        <w:tc>
+          <w:tcPr>
+            <w:tcW w:w="5729" w:type="dxa"/>
+          </w:tcPr>
+          <w:p>
+            <w:pPr>
+              <w:rPr>
+                <w:lang w:val="en-CA"/>
+              </w:rPr>
+            </w:pPr>
+          </w:p>
+        </w:tc>
+      </w:tr>
+      <w:tr>
+        <w:tc>
+          <w:tcPr>
+            <w:tcW w:w="1934" w:type="dxa"/>
+          </w:tcPr>
+          <w:p>
+            <w:pPr>
+              <w:rPr>
+                <w:lang w:val="en-CA"/>
+              </w:rPr>
+            </w:pPr>
+            <w:r>
+              <w:rPr>
+                <w:lang w:val="en-CA"/>
+              </w:rPr>
+              <w:t>order</w:t>
+            </w:r>
+          </w:p>
+        </w:tc>
+        <w:tc>
+          <w:tcPr>
+            <w:tcW w:w="1687" w:type="dxa"/>
+          </w:tcPr>
+          <w:p>
+            <w:pPr>
+              <w:jc w:val="center"/>
+              <w:rPr>
+                <w:lang w:val="en-CA"/>
+              </w:rPr>
+            </w:pPr>
+            <w:r>
+              <w:rPr>
+                <w:lang w:val="en-CA"/>
+              </w:rPr>
+              <w:t>base</w:t>
+            </w:r>
+          </w:p>
+        </w:tc>
+        <w:tc>
+          <w:tcPr>
+            <w:tcW w:w="5729" w:type="dxa"/>
+          </w:tcPr>
+          <w:p>
+            <w:pPr>
+              <w:rPr>
+                <w:lang w:val="en-CA"/>
+              </w:rPr>
+            </w:pPr>
+          </w:p>
+        </w:tc>
+      </w:tr>
+      <w:tr>
+        <w:tc>
+          <w:tcPr>
+            <w:tcW w:w="1934" w:type="dxa"/>
+          </w:tcPr>
+          <w:p>
+            <w:pPr>
+              <w:rPr>
+                <w:lang w:val="en-CA"/>
+              </w:rPr>
+            </w:pPr>
+            <w:proofErr w:type="spellStart"/>
+            <w:r>
+              <w:rPr>
+                <w:lang w:val="en-CA"/>
+              </w:rPr>
+              <w:t>row.names</w:t>
+            </w:r>
+            <w:proofErr w:type="spellEnd"/>
+          </w:p>
+        </w:tc>
+        <w:tc>
+          <w:tcPr>
+            <w:tcW w:w="1687" w:type="dxa"/>
+          </w:tcPr>
+          <w:p>
+            <w:pPr>
+              <w:jc w:val="center"/>
+              <w:rPr>
+                <w:lang w:val="en-CA"/>
+              </w:rPr>
+            </w:pPr>
+            <w:r>
+              <w:rPr>
+                <w:lang w:val="en-CA"/>
+              </w:rPr>
+              <w:t>base</w:t>
+            </w:r>
+          </w:p>
+        </w:tc>
+        <w:tc>
+          <w:tcPr>
+            <w:tcW w:w="5729" w:type="dxa"/>
+          </w:tcPr>
+          <w:p>
+            <w:pPr>
+              <w:rPr>
+                <w:lang w:val="en-CA"/>
+              </w:rPr>
+            </w:pPr>
+          </w:p>
+        </w:tc>
+      </w:tr>
+      <w:tr>
+        <w:tc>
+          <w:tcPr>
+            <w:tcW w:w="1934" w:type="dxa"/>
+          </w:tcPr>
+          <w:p>
+            <w:pPr>
+              <w:rPr>
+                <w:lang w:val="en-CA"/>
+              </w:rPr>
+            </w:pPr>
+            <w:r>
+              <w:rPr>
+                <w:lang w:val="en-CA"/>
+              </w:rPr>
+              <w:t>rank</w:t>
+            </w:r>
+          </w:p>
+        </w:tc>
+        <w:tc>
+          <w:tcPr>
+            <w:tcW w:w="1687" w:type="dxa"/>
+          </w:tcPr>
+          <w:p>
+            <w:pPr>
+              <w:jc w:val="center"/>
+              <w:rPr>
+                <w:lang w:val="en-CA"/>
+              </w:rPr>
+            </w:pPr>
+            <w:r>
+              <w:rPr>
+                <w:lang w:val="en-CA"/>
+              </w:rPr>
+              <w:t>base</w:t>
+            </w:r>
+          </w:p>
+        </w:tc>
+        <w:tc>
+          <w:tcPr>
+            <w:tcW w:w="5729" w:type="dxa"/>
+          </w:tcPr>
+          <w:p>
+            <w:pPr>
+              <w:rPr>
+                <w:lang w:val="en-CA"/>
+              </w:rPr>
+            </w:pPr>
+          </w:p>
+        </w:tc>
+      </w:tr>
+      <w:tr>
+        <w:tc>
+          <w:tcPr>
+            <w:tcW w:w="1934" w:type="dxa"/>
+          </w:tcPr>
+          <w:p>
+            <w:pPr>
+              <w:rPr>
+                <w:lang w:val="en-CA"/>
+              </w:rPr>
+            </w:pPr>
+            <w:r>
+              <w:rPr>
+                <w:lang w:val="en-CA"/>
+              </w:rPr>
+              <w:t>sample</w:t>
+            </w:r>
+          </w:p>
+        </w:tc>
+        <w:tc>
+          <w:tcPr>
+            <w:tcW w:w="1687" w:type="dxa"/>
+          </w:tcPr>
+          <w:p>
+            <w:pPr>
+              <w:jc w:val="center"/>
+              <w:rPr>
+                <w:lang w:val="en-CA"/>
+              </w:rPr>
+            </w:pPr>
+            <w:r>
+              <w:rPr>
+                <w:lang w:val="en-CA"/>
+              </w:rPr>
+              <w:t>base</w:t>
+            </w:r>
+          </w:p>
+        </w:tc>
+        <w:tc>
+          <w:tcPr>
+            <w:tcW w:w="5729" w:type="dxa"/>
+          </w:tcPr>
+          <w:p>
+            <w:pPr>
+              <w:rPr>
+                <w:lang w:val="en-CA"/>
+              </w:rPr>
+            </w:pPr>
+          </w:p>
+        </w:tc>
+      </w:tr>
+      <w:tr>
+        <w:tc>
+          <w:tcPr>
+            <w:tcW w:w="1934" w:type="dxa"/>
+          </w:tcPr>
+          <w:p>
+            <w:pPr>
+              <w:rPr>
+                <w:lang w:val="en-CA"/>
+              </w:rPr>
+            </w:pPr>
+            <w:proofErr w:type="spellStart"/>
+            <w:r>
+              <w:rPr>
+                <w:lang w:val="en-CA"/>
+              </w:rPr>
+              <w:t>is.numeric</w:t>
+            </w:r>
+            <w:proofErr w:type="spellEnd"/>
+          </w:p>
+        </w:tc>
+        <w:tc>
+          <w:tcPr>
+            <w:tcW w:w="1687" w:type="dxa"/>
+          </w:tcPr>
+          <w:p>
+            <w:pPr>
+              <w:jc w:val="center"/>
+              <w:rPr>
+                <w:lang w:val="en-CA"/>
+              </w:rPr>
+            </w:pPr>
+            <w:r>
+              <w:rPr>
+                <w:lang w:val="en-CA"/>
+              </w:rPr>
+              <w:t>base</w:t>
+            </w:r>
+          </w:p>
+        </w:tc>
+        <w:tc>
+          <w:tcPr>
+            <w:tcW w:w="5729" w:type="dxa"/>
+          </w:tcPr>
+          <w:p>
+            <w:pPr>
+              <w:rPr>
+                <w:lang w:val="en-CA"/>
+              </w:rPr>
+            </w:pPr>
+          </w:p>
+        </w:tc>
+      </w:tr>
+      <w:tr>
+        <w:tc>
+          <w:tcPr>
+            <w:tcW w:w="1934" w:type="dxa"/>
+          </w:tcPr>
+          <w:p>
+            <w:pPr>
+              <w:rPr>
+                <w:lang w:val="en-CA"/>
+              </w:rPr>
+            </w:pPr>
+            <w:proofErr w:type="spellStart"/>
+            <w:r>
+              <w:rPr>
+                <w:lang w:val="en-CA"/>
+              </w:rPr>
+              <w:t>cor</w:t>
+            </w:r>
+            <w:proofErr w:type="spellEnd"/>
+          </w:p>
+        </w:tc>
+        <w:tc>
+          <w:tcPr>
+            <w:tcW w:w="1687" w:type="dxa"/>
+          </w:tcPr>
+          <w:p>
+            <w:pPr>
+              <w:jc w:val="center"/>
+              <w:rPr>
+                <w:lang w:val="en-CA"/>
+              </w:rPr>
+            </w:pPr>
+            <w:r>
+              <w:rPr>
+                <w:lang w:val="en-CA"/>
+              </w:rPr>
+              <w:t>stats</w:t>
+            </w:r>
+          </w:p>
+        </w:tc>
+        <w:tc>
+          <w:tcPr>
+            <w:tcW w:w="5729" w:type="dxa"/>
+          </w:tcPr>
+          <w:p>
+            <w:pPr>
+              <w:rPr>
+                <w:lang w:val="en-CA"/>
+              </w:rPr>
+            </w:pPr>
+          </w:p>
+        </w:tc>
+      </w:tr>
+      <w:tr>
+        <w:tc>
+          <w:tcPr>
+            <w:tcW w:w="1934" w:type="dxa"/>
+          </w:tcPr>
+          <w:p>
+            <w:pPr>
+              <w:rPr>
+                <w:lang w:val="en-CA"/>
+              </w:rPr>
+            </w:pPr>
+            <w:r>
+              <w:rPr>
+                <w:lang w:val="en-CA"/>
+              </w:rPr>
+              <w:t>plot</w:t>
+            </w:r>
+          </w:p>
+        </w:tc>
+        <w:tc>
+          <w:tcPr>
+            <w:tcW w:w="1687" w:type="dxa"/>
+          </w:tcPr>
+          <w:p>
+            <w:pPr>
+              <w:jc w:val="center"/>
+              <w:rPr>
+                <w:lang w:val="en-CA"/>
+              </w:rPr>
+            </w:pPr>
+            <w:r>
+              <w:rPr>
+                <w:lang w:val="en-CA"/>
+              </w:rPr>
+              <w:t>graphics</w:t>
+            </w:r>
+          </w:p>
+        </w:tc>
+        <w:tc>
+          <w:tcPr>
+            <w:tcW w:w="5729" w:type="dxa"/>
+          </w:tcPr>
+          <w:p>
+            <w:pPr>
+              <w:rPr>
+                <w:lang w:val="en-CA"/>
+              </w:rPr>
+            </w:pPr>
+          </w:p>
+        </w:tc>
+      </w:tr>
+      <w:tr>
+        <w:tc>
+          <w:tcPr>
+            <w:tcW w:w="1934" w:type="dxa"/>
+          </w:tcPr>
+          <w:p>
+            <w:pPr>
+              <w:rPr>
+                <w:lang w:val="en-CA"/>
+              </w:rPr>
+            </w:pPr>
+            <w:r>
+              <w:rPr>
+                <w:lang w:val="en-CA"/>
+              </w:rPr>
+              <w:t>with</w:t>
+            </w:r>
+          </w:p>
+        </w:tc>
+        <w:tc>
+          <w:tcPr>
+            <w:tcW w:w="1687" w:type="dxa"/>
+          </w:tcPr>
+          <w:p>
+            <w:pPr>
+              <w:jc w:val="center"/>
+              <w:rPr>
+                <w:lang w:val="en-CA"/>
+              </w:rPr>
+            </w:pPr>
+            <w:r>
+              <w:rPr>
+                <w:lang w:val="en-CA"/>
+              </w:rPr>
+              <w:t>base</w:t>
+            </w:r>
+          </w:p>
+        </w:tc>
+        <w:tc>
+          <w:tcPr>
+            <w:tcW w:w="5729" w:type="dxa"/>
+          </w:tcPr>
+          <w:p>
+            <w:pPr>
+              <w:rPr>
+                <w:lang w:val="en-CA"/>
+              </w:rPr>
+            </w:pPr>
+          </w:p>
+        </w:tc>
+      </w:tr>
+      <w:tr>
+        <w:tc>
+          <w:tcPr>
+            <w:tcW w:w="1934" w:type="dxa"/>
+          </w:tcPr>
+          <w:p>
+            <w:pPr>
+              <w:rPr>
+                <w:lang w:val="en-CA"/>
+              </w:rPr>
+            </w:pPr>
+            <w:r>
+              <w:rPr>
+                <w:lang w:val="en-CA"/>
+              </w:rPr>
+              <w:t>lm</w:t>
+            </w:r>
+          </w:p>
+        </w:tc>
+        <w:tc>
+          <w:tcPr>
+            <w:tcW w:w="1687" w:type="dxa"/>
+          </w:tcPr>
+          <w:p>
+            <w:pPr>
+              <w:jc w:val="center"/>
+              <w:rPr>
+                <w:lang w:val="en-CA"/>
+              </w:rPr>
+            </w:pPr>
+            <w:r>
+              <w:rPr>
+                <w:lang w:val="en-CA"/>
+              </w:rPr>
+              <w:t>stats</w:t>
+            </w:r>
+          </w:p>
+        </w:tc>
+        <w:tc>
+          <w:tcPr>
+            <w:tcW w:w="5729" w:type="dxa"/>
+          </w:tcPr>
+          <w:p>
+            <w:pPr>
+              <w:rPr>
+                <w:lang w:val="en-CA"/>
+              </w:rPr>
+            </w:pPr>
+          </w:p>
+        </w:tc>
+      </w:tr>
+      <w:tr>
+        <w:tc>
+          <w:tcPr>
+            <w:tcW w:w="1934" w:type="dxa"/>
+          </w:tcPr>
+          <w:p>
+            <w:pPr>
+              <w:rPr>
+                <w:lang w:val="en-CA"/>
+              </w:rPr>
+            </w:pPr>
+            <w:r>
+              <w:rPr>
+                <w:lang w:val="en-CA"/>
+              </w:rPr>
+              <w:t>summary</w:t>
+            </w:r>
+          </w:p>
+        </w:tc>
+        <w:tc>
+          <w:tcPr>
+            <w:tcW w:w="1687" w:type="dxa"/>
+          </w:tcPr>
+          <w:p>
+            <w:pPr>
+              <w:jc w:val="center"/>
+              <w:rPr>
+                <w:lang w:val="en-CA"/>
+              </w:rPr>
+            </w:pPr>
+            <w:r>
+              <w:rPr>
+                <w:lang w:val="en-CA"/>
+              </w:rPr>
+              <w:t>base</w:t>
+            </w:r>
+          </w:p>
+        </w:tc>
+        <w:tc>
+          <w:tcPr>
+            <w:tcW w:w="5729" w:type="dxa"/>
+          </w:tcPr>
+          <w:p>
+            <w:pPr>
+              <w:rPr>
+                <w:lang w:val="en-CA"/>
+              </w:rPr>
+            </w:pPr>
+          </w:p>
+        </w:tc>
+      </w:tr>
+      <w:tr>
+        <w:tc>
+          <w:tcPr>
+            <w:tcW w:w="1934" w:type="dxa"/>
+          </w:tcPr>
+          <w:p>
+            <w:pPr>
+              <w:rPr>
+                <w:lang w:val="en-CA"/>
+              </w:rPr>
+            </w:pPr>
+            <w:proofErr w:type="spellStart"/>
+            <w:r>
+              <w:rPr>
+                <w:lang w:val="en-CA"/>
+              </w:rPr>
+              <w:t>abline</w:t>
+            </w:r>
+            <w:proofErr w:type="spellEnd"/>
+          </w:p>
+        </w:tc>
+        <w:tc>
+          <w:tcPr>
+            <w:tcW w:w="1687" w:type="dxa"/>
+          </w:tcPr>
+          <w:p>
+            <w:pPr>
+              <w:jc w:val="center"/>
+              <w:rPr>
+                <w:lang w:val="en-CA"/>
+              </w:rPr>
+            </w:pPr>
+            <w:r>
+              <w:rPr>
+                <w:lang w:val="en-CA"/>
+              </w:rPr>
+              <w:t>graphics</w:t>
+            </w:r>
+          </w:p>
+        </w:tc>
+        <w:tc>
+          <w:tcPr>
+            <w:tcW w:w="5729" w:type="dxa"/>
+          </w:tcPr>
+          <w:p>
+            <w:pPr>
+              <w:rPr>
+                <w:lang w:val="en-CA"/>
+              </w:rPr>
+            </w:pPr>
+          </w:p>
+        </w:tc>
+      </w:tr>
+      <w:tr>
+        <w:tc>
+          <w:tcPr>
+            <w:tcW w:w="1934" w:type="dxa"/>
+          </w:tcPr>
+          <w:p>
+            <w:pPr>
+              <w:rPr>
+                <w:lang w:val="en-CA"/>
+              </w:rPr>
+            </w:pPr>
+            <w:r>
+              <w:rPr>
+                <w:lang w:val="en-CA"/>
+              </w:rPr>
+              <w:t>points</w:t>
+            </w:r>
+          </w:p>
+        </w:tc>
+        <w:tc>
+          <w:tcPr>
+            <w:tcW w:w="1687" w:type="dxa"/>
+          </w:tcPr>
+          <w:p>
+            <w:pPr>
+              <w:jc w:val="center"/>
+              <w:rPr>
+                <w:lang w:val="en-CA"/>
+              </w:rPr>
+            </w:pPr>
+            <w:r>
+              <w:rPr>
+                <w:lang w:val="en-CA"/>
+              </w:rPr>
+              <w:t>graphics</w:t>
+            </w:r>
+          </w:p>
+        </w:tc>
+        <w:tc>
+          <w:tcPr>
+            <w:tcW w:w="5729" w:type="dxa"/>
+          </w:tcPr>
+          <w:p>
+            <w:pPr>
+              <w:rPr>
+                <w:lang w:val="en-CA"/>
+              </w:rPr>
+            </w:pPr>
+          </w:p>
+        </w:tc>
+      </w:tr>
+      <w:tr>
+        <w:tc>
+          <w:tcPr>
+            <w:tcW w:w="1934" w:type="dxa"/>
+          </w:tcPr>
+          <w:p>
+            <w:pPr>
+              <w:rPr>
+                <w:lang w:val="en-CA"/>
+              </w:rPr>
+            </w:pPr>
+            <w:proofErr w:type="spellStart"/>
+            <w:r>
+              <w:rPr>
+                <w:lang w:val="en-CA"/>
+              </w:rPr>
+              <w:t>qplot</w:t>
+            </w:r>
+            <w:proofErr w:type="spellEnd"/>
+          </w:p>
+        </w:tc>
+        <w:tc>
+          <w:tcPr>
+            <w:tcW w:w="1687" w:type="dxa"/>
+          </w:tcPr>
+          <w:p>
+            <w:pPr>
+              <w:jc w:val="center"/>
+              <w:rPr>
+                <w:lang w:val="en-CA"/>
+              </w:rPr>
+            </w:pPr>
+            <w:r>
+              <w:rPr>
+                <w:lang w:val="en-CA"/>
+              </w:rPr>
+              <w:t>ggplot2</w:t>
+            </w:r>
+          </w:p>
+        </w:tc>
+        <w:tc>
+          <w:tcPr>
+            <w:tcW w:w="5729" w:type="dxa"/>
+          </w:tcPr>
+          <w:p>
+            <w:pPr>
+              <w:rPr>
+                <w:lang w:val="en-CA"/>
+              </w:rPr>
+            </w:pPr>
+          </w:p>
+        </w:tc>
+      </w:tr>
+      <w:tr>
+        <w:tc>
+          <w:tcPr>
+            <w:tcW w:w="1934" w:type="dxa"/>
+          </w:tcPr>
+          <w:p>
+            <w:pPr>
+              <w:rPr>
+                <w:lang w:val="en-CA"/>
+              </w:rPr>
+            </w:pPr>
+            <w:proofErr w:type="spellStart"/>
+            <w:r>
+              <w:rPr>
+                <w:lang w:val="en-CA"/>
+              </w:rPr>
+              <w:t>ggplot</w:t>
+            </w:r>
+            <w:proofErr w:type="spellEnd"/>
+          </w:p>
+        </w:tc>
+        <w:tc>
+          <w:tcPr>
+            <w:tcW w:w="1687" w:type="dxa"/>
+          </w:tcPr>
+          <w:p>
+            <w:pPr>
+              <w:jc w:val="center"/>
+              <w:rPr>
+                <w:lang w:val="en-CA"/>
+              </w:rPr>
+            </w:pPr>
+            <w:r>
+              <w:rPr>
+                <w:lang w:val="en-CA"/>
+              </w:rPr>
+              <w:t>ggplot2</w:t>
+            </w:r>
+          </w:p>
+        </w:tc>
+        <w:tc>
+          <w:tcPr>
+            <w:tcW w:w="5729" w:type="dxa"/>
+          </w:tcPr>
+          <w:p>
+            <w:pPr>
+              <w:rPr>
+                <w:lang w:val="en-CA"/>
+              </w:rPr>
+            </w:pPr>
+          </w:p>
+        </w:tc>
+      </w:tr>
+      <w:tr>
+        <w:tc>
+          <w:tcPr>
+            <w:tcW w:w="1934" w:type="dxa"/>
+          </w:tcPr>
+          <w:p>
+            <w:pPr>
+              <w:rPr>
+                <w:lang w:val="en-CA"/>
+              </w:rPr>
+            </w:pPr>
+            <w:proofErr w:type="spellStart"/>
+            <w:r>
+              <w:rPr>
+                <w:lang w:val="en-CA"/>
+              </w:rPr>
+              <w:lastRenderedPageBreak/>
+              <w:t>aes</w:t>
+            </w:r>
+            <w:proofErr w:type="spellEnd"/>
+          </w:p>
+        </w:tc>
+        <w:tc>
+          <w:tcPr>
+            <w:tcW w:w="1687" w:type="dxa"/>
+          </w:tcPr>
+          <w:p>
+            <w:pPr>
+              <w:jc w:val="center"/>
+              <w:rPr>
+                <w:lang w:val="en-CA"/>
+              </w:rPr>
+            </w:pPr>
+            <w:r>
+              <w:rPr>
+                <w:lang w:val="en-CA"/>
+              </w:rPr>
+              <w:t>ggplot2</w:t>
+            </w:r>
+          </w:p>
+        </w:tc>
+        <w:tc>
+          <w:tcPr>
+            <w:tcW w:w="5729" w:type="dxa"/>
+          </w:tcPr>
+          <w:p>
+            <w:pPr>
+              <w:rPr>
+                <w:lang w:val="en-CA"/>
+              </w:rPr>
+            </w:pPr>
+          </w:p>
+        </w:tc>
+      </w:tr>
+      <w:tr>
+        <w:tc>
+          <w:tcPr>
+            <w:tcW w:w="1934" w:type="dxa"/>
+          </w:tcPr>
+          <w:p>
+            <w:pPr>
+              <w:rPr>
+                <w:lang w:val="en-CA"/>
+              </w:rPr>
+            </w:pPr>
+            <w:proofErr w:type="spellStart"/>
+            <w:r>
+              <w:rPr>
+                <w:lang w:val="en-CA"/>
+              </w:rPr>
+              <w:t>geom_point</w:t>
+            </w:r>
+            <w:proofErr w:type="spellEnd"/>
+          </w:p>
+        </w:tc>
+        <w:tc>
+          <w:tcPr>
+            <w:tcW w:w="1687" w:type="dxa"/>
+          </w:tcPr>
+          <w:p>
+            <w:pPr>
+              <w:jc w:val="center"/>
+              <w:rPr>
+                <w:lang w:val="en-CA"/>
+              </w:rPr>
+            </w:pPr>
+            <w:r>
+              <w:rPr>
+                <w:lang w:val="en-CA"/>
+              </w:rPr>
+              <w:t>ggplot2</w:t>
+            </w:r>
+          </w:p>
+        </w:tc>
+        <w:tc>
+          <w:tcPr>
+            <w:tcW w:w="5729" w:type="dxa"/>
+          </w:tcPr>
+          <w:p>
+            <w:pPr>
+              <w:rPr>
+                <w:lang w:val="en-CA"/>
+              </w:rPr>
+            </w:pPr>
+          </w:p>
+        </w:tc>
+      </w:tr>
+      <w:tr>
+        <w:tc>
+          <w:tcPr>
+            <w:tcW w:w="1934" w:type="dxa"/>
+          </w:tcPr>
+          <w:p>
+            <w:pPr>
+              <w:rPr>
+                <w:lang w:val="en-CA"/>
+              </w:rPr>
+            </w:pPr>
+            <w:proofErr w:type="spellStart"/>
+            <w:r>
+              <w:rPr>
+                <w:lang w:val="en-CA"/>
+              </w:rPr>
+              <w:t>geom_smooth</w:t>
+            </w:r>
+            <w:proofErr w:type="spellEnd"/>
+          </w:p>
+        </w:tc>
+        <w:tc>
+          <w:tcPr>
+            <w:tcW w:w="1687" w:type="dxa"/>
+          </w:tcPr>
+          <w:p>
+            <w:pPr>
+              <w:jc w:val="center"/>
+              <w:rPr>
+                <w:lang w:val="en-CA"/>
+              </w:rPr>
+            </w:pPr>
+            <w:r>
+              <w:rPr>
+                <w:lang w:val="en-CA"/>
+              </w:rPr>
+              <w:t>ggplot2</w:t>
+            </w:r>
+          </w:p>
+        </w:tc>
+        <w:tc>
+          <w:tcPr>
+            <w:tcW w:w="5729" w:type="dxa"/>
+          </w:tcPr>
+          <w:p>
+            <w:pPr>
+              <w:rPr>
+                <w:lang w:val="en-CA"/>
+              </w:rPr>
+            </w:pPr>
+          </w:p>
+        </w:tc>
+      </w:tr>
+      <w:tr>
+        <w:tc>
+          <w:tcPr>
+            <w:tcW w:w="1934" w:type="dxa"/>
+          </w:tcPr>
+          <w:p>
+            <w:pPr>
+              <w:rPr>
+                <w:lang w:val="en-CA"/>
+              </w:rPr>
+            </w:pPr>
+            <w:proofErr w:type="spellStart"/>
+            <w:r>
+              <w:rPr>
+                <w:lang w:val="en-CA"/>
+              </w:rPr>
+              <w:t>xlab</w:t>
+            </w:r>
+            <w:proofErr w:type="spellEnd"/>
+            <w:r>
+              <w:rPr>
+                <w:lang w:val="en-CA"/>
+              </w:rPr>
+              <w:t xml:space="preserve">, </w:t>
+            </w:r>
+            <w:proofErr w:type="spellStart"/>
+            <w:r>
+              <w:rPr>
+                <w:lang w:val="en-CA"/>
+              </w:rPr>
+              <w:t>ylab</w:t>
+            </w:r>
+            <w:proofErr w:type="spellEnd"/>
+          </w:p>
+        </w:tc>
+        <w:tc>
+          <w:tcPr>
+            <w:tcW w:w="1687" w:type="dxa"/>
+          </w:tcPr>
+          <w:p>
+            <w:pPr>
+              <w:jc w:val="center"/>
+              <w:rPr>
+                <w:lang w:val="en-CA"/>
+              </w:rPr>
+            </w:pPr>
+            <w:r>
+              <w:rPr>
+                <w:lang w:val="en-CA"/>
+              </w:rPr>
+              <w:t>ggplot2</w:t>
             </w:r>
             <w:bookmarkStart w:id="0" w:name="_GoBack"/>
             <w:bookmarkEnd w:id="0"/>
@@ -2804,7 +3992,7 @@
         </w:tc>
         <w:tc>
           <w:tcPr>
-            <w:tcW w:w="5953" w:type="dxa"/>
+            <w:tcW w:w="5729" w:type="dxa"/>
           </w:tcPr>
           <w:p>
             <w:pPr>
@@ -2832,11 +4020,288 @@
     </w:p>
     <w:p>
       <w:pPr>
+        <w:pStyle w:val="Heading2"/>
+        <w:rPr>
+          <w:lang w:val="en-CA"/>
+        </w:rPr>
+      </w:pPr>
+      <w:r>
+        <w:rPr>
+          <w:lang w:val="en-CA"/>
+        </w:rPr>
+        <w:t>Week</w:t>
+      </w:r>
+      <w:r>
+        <w:rPr>
+          <w:lang w:val="en-CA"/>
+        </w:rPr>
+        <w:t>5</w:t>
+      </w:r>
+    </w:p>
+    <w:p>
+      <w:pPr>
         <w:rPr>
           <w:lang w:val="en-CA"/>
         </w:rPr>
       </w:pPr>
     </w:p>
+    <w:tbl>
+      <w:tblPr>
+        <w:tblStyle w:val="TableGrid"/>
+        <w:tblW w:w="0" w:type="auto"/>
+        <w:tblLook w:val="04A0" w:firstRow="1" w:lastRow="0" w:firstColumn="1" w:lastColumn="0" w:noHBand="0" w:noVBand="1"/>
+      </w:tblPr>
+      <w:tblGrid>
+        <w:gridCol w:w="1696"/>
+        <w:gridCol w:w="1701"/>
+        <w:gridCol w:w="5953"/>
+      </w:tblGrid>
+      <w:tr>
+        <w:tc>
+          <w:tcPr>
+            <w:tcW w:w="1696" w:type="dxa"/>
+          </w:tcPr>
+          <w:p>
+            <w:pPr>
+              <w:rPr>
+                <w:lang w:val="en-CA"/>
+              </w:rPr>
+            </w:pPr>
+            <w:r>
+              <w:rPr>
+                <w:lang w:val="en-CA"/>
+              </w:rPr>
+              <w:t>Function</w:t>
+            </w:r>
+          </w:p>
+        </w:tc>
+        <w:tc>
+          <w:tcPr>
+            <w:tcW w:w="1701" w:type="dxa"/>
+          </w:tcPr>
+          <w:p>
+            <w:pPr>
+              <w:jc w:val="center"/>
+              <w:rPr>
+                <w:lang w:val="en-CA"/>
+              </w:rPr>
+            </w:pPr>
+            <w:r>
+              <w:rPr>
+                <w:lang w:val="en-CA"/>
+              </w:rPr>
+              <w:t>Package</w:t>
+            </w:r>
+          </w:p>
+        </w:tc>
+        <w:tc>
+          <w:tcPr>
+            <w:tcW w:w="5953" w:type="dxa"/>
+          </w:tcPr>
+          <w:p>
+            <w:pPr>
+              <w:rPr>
+                <w:lang w:val="en-CA"/>
+              </w:rPr>
+            </w:pPr>
+            <w:r>
+              <w:rPr>
+                <w:lang w:val="en-CA"/>
+              </w:rPr>
+              <w:t>Comments</w:t>
+            </w:r>
+          </w:p>
+        </w:tc>
+      </w:tr>
+      <w:tr>
+        <w:tc>
+          <w:tcPr>
+            <w:tcW w:w="1696" w:type="dxa"/>
+          </w:tcPr>
+          <w:p>
+            <w:pPr>
+              <w:rPr>
+                <w:lang w:val="en-CA"/>
+              </w:rPr>
+            </w:pPr>
+          </w:p>
+        </w:tc>
+        <w:tc>
+          <w:tcPr>
+            <w:tcW w:w="1701" w:type="dxa"/>
+          </w:tcPr>
+          <w:p>
+            <w:pPr>
+              <w:jc w:val="center"/>
+              <w:rPr>
+                <w:lang w:val="en-CA"/>
+              </w:rPr>
+            </w:pPr>
+          </w:p>
+        </w:tc>
+        <w:tc>
+          <w:tcPr>
+            <w:tcW w:w="5953" w:type="dxa"/>
+          </w:tcPr>
+          <w:p>
+            <w:pPr>
+              <w:rPr>
+                <w:lang w:val="en-CA"/>
+              </w:rPr>
+            </w:pPr>
+          </w:p>
+        </w:tc>
+      </w:tr>
+    </w:tbl>
+    <w:p>
+      <w:pPr>
+        <w:rPr>
+          <w:lang w:val="en-CA"/>
+        </w:rPr>
+      </w:pPr>
+    </w:p>
+    <w:p>
+      <w:pPr>
+        <w:rPr>
+          <w:lang w:val="en-CA"/>
+        </w:rPr>
+      </w:pPr>
+    </w:p>
+    <w:p>
+      <w:pPr>
+        <w:pStyle w:val="Heading2"/>
+        <w:rPr>
+          <w:lang w:val="en-CA"/>
+        </w:rPr>
+      </w:pPr>
+      <w:r>
+        <w:rPr>
+          <w:lang w:val="en-CA"/>
+        </w:rPr>
+        <w:t>Week</w:t>
+      </w:r>
+      <w:r>
+        <w:rPr>
+          <w:lang w:val="en-CA"/>
+        </w:rPr>
+        <w:t>6</w:t>
+      </w:r>
+    </w:p>
+    <w:p>
+      <w:pPr>
+        <w:rPr>
+          <w:lang w:val="en-CA"/>
+        </w:rPr>
+      </w:pPr>
+    </w:p>
+    <w:tbl>
+      <w:tblPr>
+        <w:tblStyle w:val="TableGrid"/>
+        <w:tblW w:w="0" w:type="auto"/>
+        <w:tblLook w:val="04A0" w:firstRow="1" w:lastRow="0" w:firstColumn="1" w:lastColumn="0" w:noHBand="0" w:noVBand="1"/>
+      </w:tblPr>
+      <w:tblGrid>
+        <w:gridCol w:w="1696"/>
+        <w:gridCol w:w="1701"/>
+        <w:gridCol w:w="5953"/>
+      </w:tblGrid>
+      <w:tr>
+        <w:tc>
+          <w:tcPr>
+            <w:tcW w:w="1696" w:type="dxa"/>
+          </w:tcPr>
+          <w:p>
+            <w:pPr>
+              <w:rPr>
+                <w:lang w:val="en-CA"/>
+              </w:rPr>
+            </w:pPr>
+            <w:r>
+              <w:rPr>
+                <w:lang w:val="en-CA"/>
+              </w:rPr>
+              <w:t>Function</w:t>
+            </w:r>
+          </w:p>
+        </w:tc>
+        <w:tc>
+          <w:tcPr>
+            <w:tcW w:w="1701" w:type="dxa"/>
+          </w:tcPr>
+          <w:p>
+            <w:pPr>
+              <w:jc w:val="center"/>
+              <w:rPr>
+                <w:lang w:val="en-CA"/>
+              </w:rPr>
+            </w:pPr>
+            <w:r>
+              <w:rPr>
+                <w:lang w:val="en-CA"/>
+              </w:rPr>
+              <w:t>Package</w:t>
+            </w:r>
+          </w:p>
+        </w:tc>
+        <w:tc>
+          <w:tcPr>
+            <w:tcW w:w="5953" w:type="dxa"/>
+          </w:tcPr>
+          <w:p>
+            <w:pPr>
+              <w:rPr>
+                <w:lang w:val="en-CA"/>
+              </w:rPr>
+            </w:pPr>
+            <w:r>
+              <w:rPr>
+                <w:lang w:val="en-CA"/>
+              </w:rPr>
+              <w:t>Comments</w:t>
+            </w:r>
+          </w:p>
+        </w:tc>
+      </w:tr>
+      <w:tr>
+        <w:tc>
+          <w:tcPr>
+            <w:tcW w:w="1696" w:type="dxa"/>
+          </w:tcPr>
+          <w:p>
+            <w:pPr>
+              <w:rPr>
+                <w:lang w:val="en-CA"/>
+              </w:rPr>
+            </w:pPr>
+          </w:p>
+        </w:tc>
+        <w:tc>
+          <w:tcPr>
+            <w:tcW w:w="1701" w:type="dxa"/>
+          </w:tcPr>
+          <w:p>
+            <w:pPr>
+              <w:jc w:val="center"/>
+              <w:rPr>
+                <w:lang w:val="en-CA"/>
+              </w:rPr>
+            </w:pPr>
+          </w:p>
+        </w:tc>
+        <w:tc>
+          <w:tcPr>
+            <w:tcW w:w="5953" w:type="dxa"/>
+          </w:tcPr>
+          <w:p>
+            <w:pPr>
+              <w:rPr>
+                <w:lang w:val="en-CA"/>
+              </w:rPr>
+            </w:pPr>
+          </w:p>
+        </w:tc>
+      </w:tr>
+    </w:tbl>
     <w:p>
       <w:pPr>
         <w:rPr>
@@ -2869,7 +4334,7 @@
 </file>
 
 <file path=word/styles.xml><?xml version="1.0" encoding="utf-8"?>
-<w:styles xmlns:mc="http://schemas.openxmlformats.org/markup-compatibility/2006" xmlns:r="http://schemas.openxmlformats.org/officeDocument/2006/relationships" xmlns:w="http://schemas.openxmlformats.org/wordprocessingml/2006/main" xmlns:w14="http://schemas.microsoft.com/office/word/2010/wordml" xmlns:w15="http://schemas.microsoft.com/office/word/2012/wordml" mc:Ignorable="w14 w15">
+<w:styles xmlns:mc="http://schemas.openxmlformats.org/markup-compatibility/2006" xmlns:r="http://schemas.openxmlformats.org/officeDocument/2006/relationships" xmlns:w="http://schemas.openxmlformats.org/wordprocessingml/2006/main" xmlns:w14="http://schemas.microsoft.com/office/word/2010/wordml" xmlns:w15="http://schemas.microsoft.com/office/word/2012/wordml" xmlns:w16cid="http://schemas.microsoft.com/office/word/2016/wordml/cid" xmlns:w16se="http://schemas.microsoft.com/office/word/2015/wordml/symex" mc:Ignorable="w14 w15 w16se w16cid">
   <w:docDefaults>
     <w:rPrDefault>
       <w:rPr>
@@ -2881,7 +4346,7 @@
     </w:rPrDefault>
     <w:pPrDefault/>
   </w:docDefaults>
-  <w:latentStyles w:defLockedState="0" w:defUIPriority="99" w:defSemiHidden="0" w:defUnhideWhenUsed="0" w:defQFormat="0" w:count="371">
+  <w:latentStyles w:defLockedState="0" w:defUIPriority="99" w:defSemiHidden="0" w:defUnhideWhenUsed="0" w:defQFormat="0" w:count="375">
     <w:lsdException w:name="Normal" w:uiPriority="0" w:qFormat="1"/>
     <w:lsdException w:name="heading 1" w:uiPriority="9" w:qFormat="1"/>
     <w:lsdException w:name="heading 2" w:semiHidden="1" w:uiPriority="9" w:unhideWhenUsed="1" w:qFormat="1"/>
@@ -2987,7 +4452,6 @@
     <w:lsdException w:name="HTML Sample" w:semiHidden="1" w:unhideWhenUsed="1"/>
     <w:lsdException w:name="HTML Typewriter" w:semiHidden="1" w:unhideWhenUsed="1"/>
     <w:lsdException w:name="HTML Variable" w:semiHidden="1" w:unhideWhenUsed="1"/>
-    <w:lsdException w:name="Normal Table" w:semiHidden="1" w:unhideWhenUsed="1"/>
     <w:lsdException w:name="annotation subject" w:semiHidden="1" w:unhideWhenUsed="1"/>
     <w:lsdException w:name="No List" w:semiHidden="1" w:unhideWhenUsed="1"/>
     <w:lsdException w:name="Outline List 1" w:semiHidden="1" w:unhideWhenUsed="1"/>
@@ -3031,10 +4495,8 @@
     <w:lsdException w:name="Table Elegant" w:semiHidden="1" w:unhideWhenUsed="1"/>
     <w:lsdException w:name="Table Professional" w:semiHidden="1" w:unhideWhenUsed="1"/>
     <w:lsdException w:name="Table Subtle 1" w:semiHidden="1" w:unhideWhenUsed="1"/>
-    <w:lsdException w:name="Table Subtle 2" w:semiHidden="1" w:unhideWhenUsed="1"/>
     <w:lsdException w:name="Table Web 1" w:semiHidden="1" w:unhideWhenUsed="1"/>
     <w:lsdException w:name="Table Web 2" w:semiHidden="1" w:unhideWhenUsed="1"/>
-    <w:lsdException w:name="Table Web 3" w:semiHidden="1" w:unhideWhenUsed="1"/>
     <w:lsdException w:name="Balloon Text" w:semiHidden="1" w:unhideWhenUsed="1"/>
     <w:lsdException w:name="Table Grid" w:uiPriority="39"/>
     <w:lsdException w:name="Table Theme" w:semiHidden="1" w:unhideWhenUsed="1"/>
@@ -3253,6 +4715,10 @@
     <w:lsdException w:name="List Table 5 Dark Accent 6" w:uiPriority="50"/>
     <w:lsdException w:name="List Table 6 Colorful Accent 6" w:uiPriority="51"/>
     <w:lsdException w:name="List Table 7 Colorful Accent 6" w:uiPriority="52"/>
+    <w:lsdException w:name="Mention" w:semiHidden="1" w:unhideWhenUsed="1"/>
+    <w:lsdException w:name="Smart Hyperlink" w:semiHidden="1" w:unhideWhenUsed="1"/>
+    <w:lsdException w:name="Hashtag" w:semiHidden="1" w:unhideWhenUsed="1"/>
+    <w:lsdException w:name="Unresolved Mention" w:semiHidden="1" w:unhideWhenUsed="1"/>
   </w:latentStyles>
   <w:style w:type="paragraph" w:default="1" w:styleId="Normal">
     <w:name w:val="Normal"/>

</xml_diff>

<commit_message>
Updates vignettes 2, 4, 6
</commit_message>
<xml_diff>
--- a/inst/extdata/RCommands.docx
+++ b/inst/extdata/RCommands.docx
@@ -2846,13 +2846,7 @@
         <w:rPr>
           <w:lang w:val="en-CA"/>
         </w:rPr>
-        <w:t>Week</w:t>
-      </w:r>
-      <w:r>
-        <w:rPr>
-          <w:lang w:val="en-CA"/>
-        </w:rPr>
-        <w:t>4</w:t>
+        <w:t>Week4</w:t>
       </w:r>
     </w:p>
     <w:p>
@@ -3986,8 +3980,6 @@
               </w:rPr>
               <w:t>ggplot2</w:t>
             </w:r>
-            <w:bookmarkStart w:id="0" w:name="_GoBack"/>
-            <w:bookmarkEnd w:id="0"/>
           </w:p>
         </w:tc>
         <w:tc>
@@ -4029,13 +4021,7 @@
         <w:rPr>
           <w:lang w:val="en-CA"/>
         </w:rPr>
-        <w:t>Week</w:t>
-      </w:r>
-      <w:r>
-        <w:rPr>
-          <w:lang w:val="en-CA"/>
-        </w:rPr>
-        <w:t>5</w:t>
+        <w:t>Week5</w:t>
       </w:r>
     </w:p>
     <w:p>
@@ -4124,6 +4110,12 @@
                 <w:lang w:val="en-CA"/>
               </w:rPr>
             </w:pPr>
+            <w:r>
+              <w:rPr>
+                <w:lang w:val="en-CA"/>
+              </w:rPr>
+              <w:t>plot(asp = 1)</w:t>
+            </w:r>
           </w:p>
         </w:tc>
         <w:tc>
@@ -4137,6 +4129,495 @@
                 <w:lang w:val="en-CA"/>
               </w:rPr>
             </w:pPr>
+            <w:r>
+              <w:rPr>
+                <w:lang w:val="en-CA"/>
+              </w:rPr>
+              <w:t>base</w:t>
+            </w:r>
+          </w:p>
+        </w:tc>
+        <w:tc>
+          <w:tcPr>
+            <w:tcW w:w="5953" w:type="dxa"/>
+          </w:tcPr>
+          <w:p>
+            <w:pPr>
+              <w:rPr>
+                <w:lang w:val="en-CA"/>
+              </w:rPr>
+            </w:pPr>
+          </w:p>
+        </w:tc>
+      </w:tr>
+      <w:tr>
+        <w:tc>
+          <w:tcPr>
+            <w:tcW w:w="1696" w:type="dxa"/>
+          </w:tcPr>
+          <w:p>
+            <w:pPr>
+              <w:rPr>
+                <w:lang w:val="en-CA"/>
+              </w:rPr>
+            </w:pPr>
+            <w:proofErr w:type="spellStart"/>
+            <w:r>
+              <w:rPr>
+                <w:lang w:val="en-CA"/>
+              </w:rPr>
+              <w:t>dist</w:t>
+            </w:r>
+            <w:proofErr w:type="spellEnd"/>
+          </w:p>
+        </w:tc>
+        <w:tc>
+          <w:tcPr>
+            <w:tcW w:w="1701" w:type="dxa"/>
+          </w:tcPr>
+          <w:p>
+            <w:pPr>
+              <w:jc w:val="center"/>
+              <w:rPr>
+                <w:lang w:val="en-CA"/>
+              </w:rPr>
+            </w:pPr>
+            <w:r>
+              <w:rPr>
+                <w:lang w:val="en-CA"/>
+              </w:rPr>
+              <w:t>stats</w:t>
+            </w:r>
+          </w:p>
+        </w:tc>
+        <w:tc>
+          <w:tcPr>
+            <w:tcW w:w="5953" w:type="dxa"/>
+          </w:tcPr>
+          <w:p>
+            <w:pPr>
+              <w:rPr>
+                <w:lang w:val="en-CA"/>
+              </w:rPr>
+            </w:pPr>
+          </w:p>
+        </w:tc>
+      </w:tr>
+      <w:tr>
+        <w:tc>
+          <w:tcPr>
+            <w:tcW w:w="1696" w:type="dxa"/>
+          </w:tcPr>
+          <w:p>
+            <w:pPr>
+              <w:rPr>
+                <w:lang w:val="en-CA"/>
+              </w:rPr>
+            </w:pPr>
+            <w:proofErr w:type="spellStart"/>
+            <w:r>
+              <w:rPr>
+                <w:lang w:val="en-CA"/>
+              </w:rPr>
+              <w:t>as.matrix</w:t>
+            </w:r>
+            <w:proofErr w:type="spellEnd"/>
+          </w:p>
+        </w:tc>
+        <w:tc>
+          <w:tcPr>
+            <w:tcW w:w="1701" w:type="dxa"/>
+          </w:tcPr>
+          <w:p>
+            <w:pPr>
+              <w:jc w:val="center"/>
+              <w:rPr>
+                <w:lang w:val="en-CA"/>
+              </w:rPr>
+            </w:pPr>
+            <w:r>
+              <w:rPr>
+                <w:lang w:val="en-CA"/>
+              </w:rPr>
+              <w:t>base</w:t>
+            </w:r>
+          </w:p>
+        </w:tc>
+        <w:tc>
+          <w:tcPr>
+            <w:tcW w:w="5953" w:type="dxa"/>
+          </w:tcPr>
+          <w:p>
+            <w:pPr>
+              <w:rPr>
+                <w:lang w:val="en-CA"/>
+              </w:rPr>
+            </w:pPr>
+          </w:p>
+        </w:tc>
+      </w:tr>
+      <w:tr>
+        <w:tc>
+          <w:tcPr>
+            <w:tcW w:w="1696" w:type="dxa"/>
+          </w:tcPr>
+          <w:p>
+            <w:pPr>
+              <w:rPr>
+                <w:lang w:val="en-CA"/>
+              </w:rPr>
+            </w:pPr>
+            <w:proofErr w:type="spellStart"/>
+            <w:r>
+              <w:rPr>
+                <w:lang w:val="en-CA"/>
+              </w:rPr>
+              <w:t>lower.tri</w:t>
+            </w:r>
+            <w:proofErr w:type="spellEnd"/>
+          </w:p>
+        </w:tc>
+        <w:tc>
+          <w:tcPr>
+            <w:tcW w:w="1701" w:type="dxa"/>
+          </w:tcPr>
+          <w:p>
+            <w:pPr>
+              <w:jc w:val="center"/>
+              <w:rPr>
+                <w:lang w:val="en-CA"/>
+              </w:rPr>
+            </w:pPr>
+            <w:r>
+              <w:rPr>
+                <w:lang w:val="en-CA"/>
+              </w:rPr>
+              <w:t>base</w:t>
+            </w:r>
+          </w:p>
+        </w:tc>
+        <w:tc>
+          <w:tcPr>
+            <w:tcW w:w="5953" w:type="dxa"/>
+          </w:tcPr>
+          <w:p>
+            <w:pPr>
+              <w:rPr>
+                <w:lang w:val="en-CA"/>
+              </w:rPr>
+            </w:pPr>
+          </w:p>
+        </w:tc>
+      </w:tr>
+      <w:tr>
+        <w:tc>
+          <w:tcPr>
+            <w:tcW w:w="1696" w:type="dxa"/>
+          </w:tcPr>
+          <w:p>
+            <w:pPr>
+              <w:rPr>
+                <w:lang w:val="en-CA"/>
+              </w:rPr>
+            </w:pPr>
+            <w:proofErr w:type="spellStart"/>
+            <w:r>
+              <w:rPr>
+                <w:lang w:val="en-CA"/>
+              </w:rPr>
+              <w:t>diag</w:t>
+            </w:r>
+            <w:proofErr w:type="spellEnd"/>
+          </w:p>
+        </w:tc>
+        <w:tc>
+          <w:tcPr>
+            <w:tcW w:w="1701" w:type="dxa"/>
+          </w:tcPr>
+          <w:p>
+            <w:pPr>
+              <w:jc w:val="center"/>
+              <w:rPr>
+                <w:lang w:val="en-CA"/>
+              </w:rPr>
+            </w:pPr>
+            <w:r>
+              <w:rPr>
+                <w:lang w:val="en-CA"/>
+              </w:rPr>
+              <w:t>base</w:t>
+            </w:r>
+          </w:p>
+        </w:tc>
+        <w:tc>
+          <w:tcPr>
+            <w:tcW w:w="5953" w:type="dxa"/>
+          </w:tcPr>
+          <w:p>
+            <w:pPr>
+              <w:rPr>
+                <w:lang w:val="en-CA"/>
+              </w:rPr>
+            </w:pPr>
+          </w:p>
+        </w:tc>
+      </w:tr>
+      <w:tr>
+        <w:tc>
+          <w:tcPr>
+            <w:tcW w:w="1696" w:type="dxa"/>
+          </w:tcPr>
+          <w:p>
+            <w:pPr>
+              <w:rPr>
+                <w:lang w:val="en-CA"/>
+              </w:rPr>
+            </w:pPr>
+            <w:proofErr w:type="spellStart"/>
+            <w:r>
+              <w:rPr>
+                <w:lang w:val="en-CA"/>
+              </w:rPr>
+              <w:t>dnearneigh</w:t>
+            </w:r>
+            <w:proofErr w:type="spellEnd"/>
+          </w:p>
+        </w:tc>
+        <w:tc>
+          <w:tcPr>
+            <w:tcW w:w="1701" w:type="dxa"/>
+          </w:tcPr>
+          <w:p>
+            <w:pPr>
+              <w:jc w:val="center"/>
+              <w:rPr>
+                <w:lang w:val="en-CA"/>
+              </w:rPr>
+            </w:pPr>
+            <w:proofErr w:type="spellStart"/>
+            <w:r>
+              <w:rPr>
+                <w:lang w:val="en-CA"/>
+              </w:rPr>
+              <w:t>spdep</w:t>
+            </w:r>
+            <w:proofErr w:type="spellEnd"/>
+          </w:p>
+        </w:tc>
+        <w:tc>
+          <w:tcPr>
+            <w:tcW w:w="5953" w:type="dxa"/>
+          </w:tcPr>
+          <w:p>
+            <w:pPr>
+              <w:rPr>
+                <w:lang w:val="en-CA"/>
+              </w:rPr>
+            </w:pPr>
+          </w:p>
+        </w:tc>
+      </w:tr>
+      <w:tr>
+        <w:tc>
+          <w:tcPr>
+            <w:tcW w:w="1696" w:type="dxa"/>
+          </w:tcPr>
+          <w:p>
+            <w:pPr>
+              <w:rPr>
+                <w:lang w:val="en-CA"/>
+              </w:rPr>
+            </w:pPr>
+            <w:proofErr w:type="spellStart"/>
+            <w:r>
+              <w:rPr>
+                <w:lang w:val="en-CA"/>
+              </w:rPr>
+              <w:t>data.matrix</w:t>
+            </w:r>
+            <w:proofErr w:type="spellEnd"/>
+          </w:p>
+        </w:tc>
+        <w:tc>
+          <w:tcPr>
+            <w:tcW w:w="1701" w:type="dxa"/>
+          </w:tcPr>
+          <w:p>
+            <w:pPr>
+              <w:jc w:val="center"/>
+              <w:rPr>
+                <w:lang w:val="en-CA"/>
+              </w:rPr>
+            </w:pPr>
+            <w:r>
+              <w:rPr>
+                <w:lang w:val="en-CA"/>
+              </w:rPr>
+              <w:t>base</w:t>
+            </w:r>
+            <w:bookmarkStart w:id="0" w:name="_GoBack"/>
+            <w:bookmarkEnd w:id="0"/>
+          </w:p>
+        </w:tc>
+        <w:tc>
+          <w:tcPr>
+            <w:tcW w:w="5953" w:type="dxa"/>
+          </w:tcPr>
+          <w:p>
+            <w:pPr>
+              <w:rPr>
+                <w:lang w:val="en-CA"/>
+              </w:rPr>
+            </w:pPr>
+          </w:p>
+        </w:tc>
+      </w:tr>
+      <w:tr>
+        <w:tc>
+          <w:tcPr>
+            <w:tcW w:w="1696" w:type="dxa"/>
+          </w:tcPr>
+          <w:p>
+            <w:pPr>
+              <w:rPr>
+                <w:lang w:val="en-CA"/>
+              </w:rPr>
+            </w:pPr>
+            <w:r>
+              <w:rPr>
+                <w:lang w:val="en-CA"/>
+              </w:rPr>
+              <w:t>nb2listw</w:t>
+            </w:r>
+          </w:p>
+        </w:tc>
+        <w:tc>
+          <w:tcPr>
+            <w:tcW w:w="1701" w:type="dxa"/>
+          </w:tcPr>
+          <w:p>
+            <w:pPr>
+              <w:jc w:val="center"/>
+              <w:rPr>
+                <w:lang w:val="en-CA"/>
+              </w:rPr>
+            </w:pPr>
+            <w:proofErr w:type="spellStart"/>
+            <w:r>
+              <w:rPr>
+                <w:lang w:val="en-CA"/>
+              </w:rPr>
+              <w:t>spdep</w:t>
+            </w:r>
+            <w:proofErr w:type="spellEnd"/>
+          </w:p>
+        </w:tc>
+        <w:tc>
+          <w:tcPr>
+            <w:tcW w:w="5953" w:type="dxa"/>
+          </w:tcPr>
+          <w:p>
+            <w:pPr>
+              <w:rPr>
+                <w:lang w:val="en-CA"/>
+              </w:rPr>
+            </w:pPr>
+          </w:p>
+        </w:tc>
+      </w:tr>
+      <w:tr>
+        <w:tc>
+          <w:tcPr>
+            <w:tcW w:w="1696" w:type="dxa"/>
+          </w:tcPr>
+          <w:p>
+            <w:pPr>
+              <w:rPr>
+                <w:lang w:val="en-CA"/>
+              </w:rPr>
+            </w:pPr>
+            <w:r>
+              <w:rPr>
+                <w:lang w:val="en-CA"/>
+              </w:rPr>
+              <w:t>listw2mat</w:t>
+            </w:r>
+          </w:p>
+        </w:tc>
+        <w:tc>
+          <w:tcPr>
+            <w:tcW w:w="1701" w:type="dxa"/>
+          </w:tcPr>
+          <w:p>
+            <w:pPr>
+              <w:jc w:val="center"/>
+              <w:rPr>
+                <w:lang w:val="en-CA"/>
+              </w:rPr>
+            </w:pPr>
+            <w:proofErr w:type="spellStart"/>
+            <w:r>
+              <w:rPr>
+                <w:lang w:val="en-CA"/>
+              </w:rPr>
+              <w:t>spdep</w:t>
+            </w:r>
+            <w:proofErr w:type="spellEnd"/>
+          </w:p>
+        </w:tc>
+        <w:tc>
+          <w:tcPr>
+            <w:tcW w:w="5953" w:type="dxa"/>
+          </w:tcPr>
+          <w:p>
+            <w:pPr>
+              <w:rPr>
+                <w:lang w:val="en-CA"/>
+              </w:rPr>
+            </w:pPr>
+          </w:p>
+        </w:tc>
+      </w:tr>
+      <w:tr>
+        <w:tc>
+          <w:tcPr>
+            <w:tcW w:w="1696" w:type="dxa"/>
+          </w:tcPr>
+          <w:p>
+            <w:pPr>
+              <w:rPr>
+                <w:lang w:val="en-CA"/>
+              </w:rPr>
+            </w:pPr>
+            <w:proofErr w:type="spellStart"/>
+            <w:r>
+              <w:rPr>
+                <w:lang w:val="en-CA"/>
+              </w:rPr>
+              <w:t>nbdists</w:t>
+            </w:r>
+            <w:proofErr w:type="spellEnd"/>
+          </w:p>
+        </w:tc>
+        <w:tc>
+          <w:tcPr>
+            <w:tcW w:w="1701" w:type="dxa"/>
+          </w:tcPr>
+          <w:p>
+            <w:pPr>
+              <w:jc w:val="center"/>
+              <w:rPr>
+                <w:lang w:val="en-CA"/>
+              </w:rPr>
+            </w:pPr>
+            <w:proofErr w:type="spellStart"/>
+            <w:r>
+              <w:rPr>
+                <w:lang w:val="en-CA"/>
+              </w:rPr>
+              <w:t>spdep</w:t>
+            </w:r>
+            <w:proofErr w:type="spellEnd"/>
           </w:p>
         </w:tc>
         <w:tc>
@@ -4178,13 +4659,7 @@
         <w:rPr>
           <w:lang w:val="en-CA"/>
         </w:rPr>
-        <w:t>Week</w:t>
-      </w:r>
-      <w:r>
-        <w:rPr>
-          <w:lang w:val="en-CA"/>
-        </w:rPr>
-        <w:t>6</w:t>
+        <w:t>Week6</w:t>
       </w:r>
     </w:p>
     <w:p>
@@ -4452,6 +4927,7 @@
     <w:lsdException w:name="HTML Sample" w:semiHidden="1" w:unhideWhenUsed="1"/>
     <w:lsdException w:name="HTML Typewriter" w:semiHidden="1" w:unhideWhenUsed="1"/>
     <w:lsdException w:name="HTML Variable" w:semiHidden="1" w:unhideWhenUsed="1"/>
+    <w:lsdException w:name="Normal Table" w:semiHidden="1" w:unhideWhenUsed="1"/>
     <w:lsdException w:name="annotation subject" w:semiHidden="1" w:unhideWhenUsed="1"/>
     <w:lsdException w:name="No List" w:semiHidden="1" w:unhideWhenUsed="1"/>
     <w:lsdException w:name="Outline List 1" w:semiHidden="1" w:unhideWhenUsed="1"/>
@@ -4495,8 +4971,10 @@
     <w:lsdException w:name="Table Elegant" w:semiHidden="1" w:unhideWhenUsed="1"/>
     <w:lsdException w:name="Table Professional" w:semiHidden="1" w:unhideWhenUsed="1"/>
     <w:lsdException w:name="Table Subtle 1" w:semiHidden="1" w:unhideWhenUsed="1"/>
+    <w:lsdException w:name="Table Subtle 2" w:semiHidden="1" w:unhideWhenUsed="1"/>
     <w:lsdException w:name="Table Web 1" w:semiHidden="1" w:unhideWhenUsed="1"/>
     <w:lsdException w:name="Table Web 2" w:semiHidden="1" w:unhideWhenUsed="1"/>
+    <w:lsdException w:name="Table Web 3" w:semiHidden="1" w:unhideWhenUsed="1"/>
     <w:lsdException w:name="Balloon Text" w:semiHidden="1" w:unhideWhenUsed="1"/>
     <w:lsdException w:name="Table Grid" w:uiPriority="39"/>
     <w:lsdException w:name="Table Theme" w:semiHidden="1" w:unhideWhenUsed="1"/>

</xml_diff>

<commit_message>
Added Tutorials 7 and 8 to cheat sheet
</commit_message>
<xml_diff>
--- a/inst/extdata/RCommands.docx
+++ b/inst/extdata/RCommands.docx
@@ -5168,8 +5168,38 @@
           <w:lang w:val="en-CA"/>
         </w:rPr>
       </w:pPr>
-      <w:bookmarkStart w:id="0" w:name="_GoBack"/>
-      <w:bookmarkEnd w:id="0"/>
+    </w:p>
+    <w:p>
+      <w:pPr>
+        <w:rPr>
+          <w:rFonts w:asciiTheme="majorHAnsi" w:eastAsiaTheme="majorEastAsia" w:hAnsiTheme="majorHAnsi" w:cstheme="majorBidi"/>
+          <w:color w:val="2F5496" w:themeColor="accent1" w:themeShade="BF"/>
+          <w:sz w:val="26"/>
+          <w:szCs w:val="26"/>
+          <w:lang w:val="en-CA"/>
+        </w:rPr>
+      </w:pPr>
+      <w:r>
+        <w:rPr>
+          <w:lang w:val="en-CA"/>
+        </w:rPr>
+        <w:br w:type="page"/>
+      </w:r>
+    </w:p>
+    <w:p>
+      <w:pPr>
+        <w:pStyle w:val="Heading2"/>
+        <w:rPr>
+          <w:lang w:val="en-CA"/>
+        </w:rPr>
+      </w:pPr>
+      <w:r>
+        <w:rPr>
+          <w:lang w:val="en-CA"/>
+        </w:rPr>
+        <w:lastRenderedPageBreak/>
+        <w:t>Week7</w:t>
+      </w:r>
     </w:p>
     <w:p>
       <w:pPr>
@@ -5178,6 +5208,1768 @@
         </w:rPr>
       </w:pPr>
     </w:p>
+    <w:tbl>
+      <w:tblPr>
+        <w:tblStyle w:val="TableGrid"/>
+        <w:tblW w:w="0" w:type="auto"/>
+        <w:tblLook w:val="04A0" w:firstRow="1" w:lastRow="0" w:firstColumn="1" w:lastColumn="0" w:noHBand="0" w:noVBand="1"/>
+      </w:tblPr>
+      <w:tblGrid>
+        <w:gridCol w:w="1872"/>
+        <w:gridCol w:w="1678"/>
+        <w:gridCol w:w="5800"/>
+      </w:tblGrid>
+      <w:tr>
+        <w:tc>
+          <w:tcPr>
+            <w:tcW w:w="1708" w:type="dxa"/>
+          </w:tcPr>
+          <w:p>
+            <w:pPr>
+              <w:rPr>
+                <w:lang w:val="en-CA"/>
+              </w:rPr>
+            </w:pPr>
+            <w:r>
+              <w:rPr>
+                <w:lang w:val="en-CA"/>
+              </w:rPr>
+              <w:t>Function</w:t>
+            </w:r>
+          </w:p>
+        </w:tc>
+        <w:tc>
+          <w:tcPr>
+            <w:tcW w:w="1699" w:type="dxa"/>
+          </w:tcPr>
+          <w:p>
+            <w:pPr>
+              <w:jc w:val="center"/>
+              <w:rPr>
+                <w:lang w:val="en-CA"/>
+              </w:rPr>
+            </w:pPr>
+            <w:r>
+              <w:rPr>
+                <w:lang w:val="en-CA"/>
+              </w:rPr>
+              <w:t>Package</w:t>
+            </w:r>
+          </w:p>
+        </w:tc>
+        <w:tc>
+          <w:tcPr>
+            <w:tcW w:w="5943" w:type="dxa"/>
+          </w:tcPr>
+          <w:p>
+            <w:pPr>
+              <w:rPr>
+                <w:lang w:val="en-CA"/>
+              </w:rPr>
+            </w:pPr>
+            <w:r>
+              <w:rPr>
+                <w:lang w:val="en-CA"/>
+              </w:rPr>
+              <w:t>Comments</w:t>
+            </w:r>
+          </w:p>
+        </w:tc>
+      </w:tr>
+      <w:tr>
+        <w:tc>
+          <w:tcPr>
+            <w:tcW w:w="1708" w:type="dxa"/>
+          </w:tcPr>
+          <w:p>
+            <w:pPr>
+              <w:rPr>
+                <w:lang w:val="en-CA"/>
+              </w:rPr>
+            </w:pPr>
+            <w:proofErr w:type="spellStart"/>
+            <w:r>
+              <w:rPr>
+                <w:lang w:val="en-CA"/>
+              </w:rPr>
+              <w:t>gabrielneigh</w:t>
+            </w:r>
+            <w:proofErr w:type="spellEnd"/>
+          </w:p>
+        </w:tc>
+        <w:tc>
+          <w:tcPr>
+            <w:tcW w:w="1699" w:type="dxa"/>
+          </w:tcPr>
+          <w:p>
+            <w:pPr>
+              <w:jc w:val="center"/>
+              <w:rPr>
+                <w:lang w:val="en-CA"/>
+              </w:rPr>
+            </w:pPr>
+            <w:proofErr w:type="spellStart"/>
+            <w:r>
+              <w:rPr>
+                <w:lang w:val="en-CA"/>
+              </w:rPr>
+              <w:t>spdep</w:t>
+            </w:r>
+            <w:proofErr w:type="spellEnd"/>
+          </w:p>
+        </w:tc>
+        <w:tc>
+          <w:tcPr>
+            <w:tcW w:w="5943" w:type="dxa"/>
+          </w:tcPr>
+          <w:p>
+            <w:pPr>
+              <w:rPr>
+                <w:lang w:val="en-CA"/>
+              </w:rPr>
+            </w:pPr>
+          </w:p>
+        </w:tc>
+      </w:tr>
+      <w:tr>
+        <w:tc>
+          <w:tcPr>
+            <w:tcW w:w="1708" w:type="dxa"/>
+          </w:tcPr>
+          <w:p>
+            <w:pPr>
+              <w:rPr>
+                <w:lang w:val="en-CA"/>
+              </w:rPr>
+            </w:pPr>
+            <w:r>
+              <w:rPr>
+                <w:lang w:val="en-CA"/>
+              </w:rPr>
+              <w:t>graph2nb</w:t>
+            </w:r>
+          </w:p>
+        </w:tc>
+        <w:tc>
+          <w:tcPr>
+            <w:tcW w:w="1699" w:type="dxa"/>
+          </w:tcPr>
+          <w:p>
+            <w:pPr>
+              <w:jc w:val="center"/>
+              <w:rPr>
+                <w:lang w:val="en-CA"/>
+              </w:rPr>
+            </w:pPr>
+            <w:proofErr w:type="spellStart"/>
+            <w:r>
+              <w:rPr>
+                <w:lang w:val="en-CA"/>
+              </w:rPr>
+              <w:t>spdep</w:t>
+            </w:r>
+            <w:proofErr w:type="spellEnd"/>
+          </w:p>
+        </w:tc>
+        <w:tc>
+          <w:tcPr>
+            <w:tcW w:w="5943" w:type="dxa"/>
+          </w:tcPr>
+          <w:p>
+            <w:pPr>
+              <w:rPr>
+                <w:lang w:val="en-CA"/>
+              </w:rPr>
+            </w:pPr>
+          </w:p>
+        </w:tc>
+      </w:tr>
+      <w:tr>
+        <w:tc>
+          <w:tcPr>
+            <w:tcW w:w="1708" w:type="dxa"/>
+          </w:tcPr>
+          <w:p>
+            <w:pPr>
+              <w:rPr>
+                <w:lang w:val="en-CA"/>
+              </w:rPr>
+            </w:pPr>
+            <w:r>
+              <w:rPr>
+                <w:lang w:val="en-CA"/>
+              </w:rPr>
+              <w:t>log</w:t>
+            </w:r>
+          </w:p>
+        </w:tc>
+        <w:tc>
+          <w:tcPr>
+            <w:tcW w:w="1699" w:type="dxa"/>
+          </w:tcPr>
+          <w:p>
+            <w:pPr>
+              <w:jc w:val="center"/>
+              <w:rPr>
+                <w:lang w:val="en-CA"/>
+              </w:rPr>
+            </w:pPr>
+            <w:r>
+              <w:rPr>
+                <w:lang w:val="en-CA"/>
+              </w:rPr>
+              <w:t>base</w:t>
+            </w:r>
+          </w:p>
+        </w:tc>
+        <w:tc>
+          <w:tcPr>
+            <w:tcW w:w="5943" w:type="dxa"/>
+          </w:tcPr>
+          <w:p>
+            <w:pPr>
+              <w:rPr>
+                <w:lang w:val="en-CA"/>
+              </w:rPr>
+            </w:pPr>
+          </w:p>
+        </w:tc>
+      </w:tr>
+      <w:tr>
+        <w:tc>
+          <w:tcPr>
+            <w:tcW w:w="1708" w:type="dxa"/>
+          </w:tcPr>
+          <w:p>
+            <w:pPr>
+              <w:rPr>
+                <w:lang w:val="en-CA"/>
+              </w:rPr>
+            </w:pPr>
+            <w:proofErr w:type="spellStart"/>
+            <w:r>
+              <w:rPr>
+                <w:lang w:val="en-CA"/>
+              </w:rPr>
+              <w:t>coord_trans</w:t>
+            </w:r>
+            <w:proofErr w:type="spellEnd"/>
+          </w:p>
+        </w:tc>
+        <w:tc>
+          <w:tcPr>
+            <w:tcW w:w="1699" w:type="dxa"/>
+          </w:tcPr>
+          <w:p>
+            <w:pPr>
+              <w:jc w:val="center"/>
+              <w:rPr>
+                <w:lang w:val="en-CA"/>
+              </w:rPr>
+            </w:pPr>
+            <w:r>
+              <w:rPr>
+                <w:lang w:val="en-CA"/>
+              </w:rPr>
+              <w:t>ggplot2</w:t>
+            </w:r>
+          </w:p>
+        </w:tc>
+        <w:tc>
+          <w:tcPr>
+            <w:tcW w:w="5943" w:type="dxa"/>
+          </w:tcPr>
+          <w:p>
+            <w:pPr>
+              <w:rPr>
+                <w:lang w:val="en-CA"/>
+              </w:rPr>
+            </w:pPr>
+          </w:p>
+        </w:tc>
+      </w:tr>
+      <w:tr>
+        <w:tc>
+          <w:tcPr>
+            <w:tcW w:w="1708" w:type="dxa"/>
+          </w:tcPr>
+          <w:p>
+            <w:pPr>
+              <w:rPr>
+                <w:lang w:val="en-CA"/>
+              </w:rPr>
+            </w:pPr>
+            <w:r>
+              <w:rPr>
+                <w:lang w:val="en-CA"/>
+              </w:rPr>
+              <w:t>par(</w:t>
+            </w:r>
+            <w:proofErr w:type="spellStart"/>
+            <w:r>
+              <w:rPr>
+                <w:lang w:val="en-CA"/>
+              </w:rPr>
+              <w:t>mfrow</w:t>
+            </w:r>
+            <w:proofErr w:type="spellEnd"/>
+            <w:r>
+              <w:rPr>
+                <w:lang w:val="en-CA"/>
+              </w:rPr>
+              <w:t>)</w:t>
+            </w:r>
+          </w:p>
+        </w:tc>
+        <w:tc>
+          <w:tcPr>
+            <w:tcW w:w="1699" w:type="dxa"/>
+          </w:tcPr>
+          <w:p>
+            <w:pPr>
+              <w:jc w:val="center"/>
+              <w:rPr>
+                <w:lang w:val="en-CA"/>
+              </w:rPr>
+            </w:pPr>
+            <w:r>
+              <w:rPr>
+                <w:lang w:val="en-CA"/>
+              </w:rPr>
+              <w:t>graphics</w:t>
+            </w:r>
+          </w:p>
+        </w:tc>
+        <w:tc>
+          <w:tcPr>
+            <w:tcW w:w="5943" w:type="dxa"/>
+          </w:tcPr>
+          <w:p>
+            <w:pPr>
+              <w:rPr>
+                <w:lang w:val="en-CA"/>
+              </w:rPr>
+            </w:pPr>
+          </w:p>
+        </w:tc>
+      </w:tr>
+      <w:tr>
+        <w:tc>
+          <w:tcPr>
+            <w:tcW w:w="1708" w:type="dxa"/>
+          </w:tcPr>
+          <w:p>
+            <w:pPr>
+              <w:rPr>
+                <w:lang w:val="en-CA"/>
+              </w:rPr>
+            </w:pPr>
+            <w:r>
+              <w:rPr>
+                <w:lang w:val="en-CA"/>
+              </w:rPr>
+              <w:t>par(mar)</w:t>
+            </w:r>
+          </w:p>
+        </w:tc>
+        <w:tc>
+          <w:tcPr>
+            <w:tcW w:w="1699" w:type="dxa"/>
+          </w:tcPr>
+          <w:p>
+            <w:pPr>
+              <w:jc w:val="center"/>
+              <w:rPr>
+                <w:lang w:val="en-CA"/>
+              </w:rPr>
+            </w:pPr>
+            <w:r>
+              <w:rPr>
+                <w:lang w:val="en-CA"/>
+              </w:rPr>
+              <w:t>graphics</w:t>
+            </w:r>
+          </w:p>
+        </w:tc>
+        <w:tc>
+          <w:tcPr>
+            <w:tcW w:w="5943" w:type="dxa"/>
+          </w:tcPr>
+          <w:p>
+            <w:pPr>
+              <w:rPr>
+                <w:lang w:val="en-CA"/>
+              </w:rPr>
+            </w:pPr>
+          </w:p>
+        </w:tc>
+      </w:tr>
+      <w:tr>
+        <w:tc>
+          <w:tcPr>
+            <w:tcW w:w="1708" w:type="dxa"/>
+          </w:tcPr>
+          <w:p>
+            <w:pPr>
+              <w:rPr>
+                <w:lang w:val="en-CA"/>
+              </w:rPr>
+            </w:pPr>
+            <w:r>
+              <w:rPr>
+                <w:lang w:val="en-CA"/>
+              </w:rPr>
+              <w:t>residuals</w:t>
+            </w:r>
+          </w:p>
+        </w:tc>
+        <w:tc>
+          <w:tcPr>
+            <w:tcW w:w="1699" w:type="dxa"/>
+          </w:tcPr>
+          <w:p>
+            <w:pPr>
+              <w:jc w:val="center"/>
+              <w:rPr>
+                <w:lang w:val="en-CA"/>
+              </w:rPr>
+            </w:pPr>
+            <w:r>
+              <w:rPr>
+                <w:lang w:val="en-CA"/>
+              </w:rPr>
+              <w:t>stats</w:t>
+            </w:r>
+          </w:p>
+        </w:tc>
+        <w:tc>
+          <w:tcPr>
+            <w:tcW w:w="5943" w:type="dxa"/>
+          </w:tcPr>
+          <w:p>
+            <w:pPr>
+              <w:rPr>
+                <w:lang w:val="en-CA"/>
+              </w:rPr>
+            </w:pPr>
+          </w:p>
+        </w:tc>
+      </w:tr>
+      <w:tr>
+        <w:tc>
+          <w:tcPr>
+            <w:tcW w:w="1708" w:type="dxa"/>
+          </w:tcPr>
+          <w:p>
+            <w:pPr>
+              <w:rPr>
+                <w:lang w:val="en-CA"/>
+              </w:rPr>
+            </w:pPr>
+            <w:r>
+              <w:rPr>
+                <w:lang w:val="en-CA"/>
+              </w:rPr>
+              <w:t>fitted</w:t>
+            </w:r>
+          </w:p>
+        </w:tc>
+        <w:tc>
+          <w:tcPr>
+            <w:tcW w:w="1699" w:type="dxa"/>
+          </w:tcPr>
+          <w:p>
+            <w:pPr>
+              <w:jc w:val="center"/>
+              <w:rPr>
+                <w:lang w:val="en-CA"/>
+              </w:rPr>
+            </w:pPr>
+            <w:r>
+              <w:rPr>
+                <w:lang w:val="en-CA"/>
+              </w:rPr>
+              <w:t>stats</w:t>
+            </w:r>
+          </w:p>
+        </w:tc>
+        <w:tc>
+          <w:tcPr>
+            <w:tcW w:w="5943" w:type="dxa"/>
+          </w:tcPr>
+          <w:p>
+            <w:pPr>
+              <w:rPr>
+                <w:lang w:val="en-CA"/>
+              </w:rPr>
+            </w:pPr>
+          </w:p>
+        </w:tc>
+      </w:tr>
+      <w:tr>
+        <w:tc>
+          <w:tcPr>
+            <w:tcW w:w="1708" w:type="dxa"/>
+          </w:tcPr>
+          <w:p>
+            <w:pPr>
+              <w:rPr>
+                <w:lang w:val="en-CA"/>
+              </w:rPr>
+            </w:pPr>
+            <w:proofErr w:type="spellStart"/>
+            <w:r>
+              <w:rPr>
+                <w:lang w:val="en-CA"/>
+              </w:rPr>
+              <w:t>geom_histogram</w:t>
+            </w:r>
+            <w:proofErr w:type="spellEnd"/>
+          </w:p>
+        </w:tc>
+        <w:tc>
+          <w:tcPr>
+            <w:tcW w:w="1699" w:type="dxa"/>
+          </w:tcPr>
+          <w:p>
+            <w:pPr>
+              <w:jc w:val="center"/>
+              <w:rPr>
+                <w:lang w:val="en-CA"/>
+              </w:rPr>
+            </w:pPr>
+            <w:r>
+              <w:rPr>
+                <w:lang w:val="en-CA"/>
+              </w:rPr>
+              <w:t>ggplot2</w:t>
+            </w:r>
+          </w:p>
+        </w:tc>
+        <w:tc>
+          <w:tcPr>
+            <w:tcW w:w="5943" w:type="dxa"/>
+          </w:tcPr>
+          <w:p>
+            <w:pPr>
+              <w:rPr>
+                <w:lang w:val="en-CA"/>
+              </w:rPr>
+            </w:pPr>
+          </w:p>
+        </w:tc>
+      </w:tr>
+      <w:tr>
+        <w:tc>
+          <w:tcPr>
+            <w:tcW w:w="1708" w:type="dxa"/>
+          </w:tcPr>
+          <w:p>
+            <w:pPr>
+              <w:rPr>
+                <w:lang w:val="en-CA"/>
+              </w:rPr>
+            </w:pPr>
+            <w:proofErr w:type="spellStart"/>
+            <w:r>
+              <w:rPr>
+                <w:lang w:val="en-CA"/>
+              </w:rPr>
+              <w:t>lm.morantest</w:t>
+            </w:r>
+            <w:proofErr w:type="spellEnd"/>
+          </w:p>
+        </w:tc>
+        <w:tc>
+          <w:tcPr>
+            <w:tcW w:w="1699" w:type="dxa"/>
+          </w:tcPr>
+          <w:p>
+            <w:pPr>
+              <w:jc w:val="center"/>
+              <w:rPr>
+                <w:lang w:val="en-CA"/>
+              </w:rPr>
+            </w:pPr>
+            <w:proofErr w:type="spellStart"/>
+            <w:r>
+              <w:rPr>
+                <w:lang w:val="en-CA"/>
+              </w:rPr>
+              <w:t>spdep</w:t>
+            </w:r>
+            <w:proofErr w:type="spellEnd"/>
+          </w:p>
+        </w:tc>
+        <w:tc>
+          <w:tcPr>
+            <w:tcW w:w="5943" w:type="dxa"/>
+          </w:tcPr>
+          <w:p>
+            <w:pPr>
+              <w:rPr>
+                <w:lang w:val="en-CA"/>
+              </w:rPr>
+            </w:pPr>
+          </w:p>
+        </w:tc>
+      </w:tr>
+      <w:tr>
+        <w:tc>
+          <w:tcPr>
+            <w:tcW w:w="1708" w:type="dxa"/>
+          </w:tcPr>
+          <w:p>
+            <w:pPr>
+              <w:rPr>
+                <w:lang w:val="en-CA"/>
+              </w:rPr>
+            </w:pPr>
+            <w:proofErr w:type="spellStart"/>
+            <w:r>
+              <w:rPr>
+                <w:lang w:val="en-CA"/>
+              </w:rPr>
+              <w:t>errorsarlm</w:t>
+            </w:r>
+            <w:proofErr w:type="spellEnd"/>
+          </w:p>
+        </w:tc>
+        <w:tc>
+          <w:tcPr>
+            <w:tcW w:w="1699" w:type="dxa"/>
+          </w:tcPr>
+          <w:p>
+            <w:pPr>
+              <w:jc w:val="center"/>
+              <w:rPr>
+                <w:lang w:val="en-CA"/>
+              </w:rPr>
+            </w:pPr>
+            <w:proofErr w:type="spellStart"/>
+            <w:r>
+              <w:rPr>
+                <w:lang w:val="en-CA"/>
+              </w:rPr>
+              <w:t>spdep</w:t>
+            </w:r>
+            <w:proofErr w:type="spellEnd"/>
+          </w:p>
+        </w:tc>
+        <w:tc>
+          <w:tcPr>
+            <w:tcW w:w="5943" w:type="dxa"/>
+          </w:tcPr>
+          <w:p>
+            <w:pPr>
+              <w:rPr>
+                <w:lang w:val="en-CA"/>
+              </w:rPr>
+            </w:pPr>
+          </w:p>
+        </w:tc>
+      </w:tr>
+      <w:tr>
+        <w:tc>
+          <w:tcPr>
+            <w:tcW w:w="1708" w:type="dxa"/>
+          </w:tcPr>
+          <w:p>
+            <w:pPr>
+              <w:rPr>
+                <w:lang w:val="en-CA"/>
+              </w:rPr>
+            </w:pPr>
+            <w:proofErr w:type="spellStart"/>
+            <w:r>
+              <w:rPr>
+                <w:lang w:val="en-CA"/>
+              </w:rPr>
+              <w:t>as.data.frame</w:t>
+            </w:r>
+            <w:proofErr w:type="spellEnd"/>
+          </w:p>
+        </w:tc>
+        <w:tc>
+          <w:tcPr>
+            <w:tcW w:w="1699" w:type="dxa"/>
+          </w:tcPr>
+          <w:p>
+            <w:pPr>
+              <w:jc w:val="center"/>
+              <w:rPr>
+                <w:lang w:val="en-CA"/>
+              </w:rPr>
+            </w:pPr>
+            <w:r>
+              <w:rPr>
+                <w:lang w:val="en-CA"/>
+              </w:rPr>
+              <w:t>base</w:t>
+            </w:r>
+          </w:p>
+        </w:tc>
+        <w:tc>
+          <w:tcPr>
+            <w:tcW w:w="5943" w:type="dxa"/>
+          </w:tcPr>
+          <w:p>
+            <w:pPr>
+              <w:rPr>
+                <w:lang w:val="en-CA"/>
+              </w:rPr>
+            </w:pPr>
+          </w:p>
+        </w:tc>
+      </w:tr>
+      <w:tr>
+        <w:tc>
+          <w:tcPr>
+            <w:tcW w:w="1708" w:type="dxa"/>
+          </w:tcPr>
+          <w:p>
+            <w:pPr>
+              <w:rPr>
+                <w:lang w:val="en-CA"/>
+              </w:rPr>
+            </w:pPr>
+            <w:proofErr w:type="spellStart"/>
+            <w:r>
+              <w:rPr>
+                <w:lang w:val="en-CA"/>
+              </w:rPr>
+              <w:t>gls</w:t>
+            </w:r>
+            <w:proofErr w:type="spellEnd"/>
+          </w:p>
+        </w:tc>
+        <w:tc>
+          <w:tcPr>
+            <w:tcW w:w="1699" w:type="dxa"/>
+          </w:tcPr>
+          <w:p>
+            <w:pPr>
+              <w:jc w:val="center"/>
+              <w:rPr>
+                <w:lang w:val="en-CA"/>
+              </w:rPr>
+            </w:pPr>
+            <w:proofErr w:type="spellStart"/>
+            <w:r>
+              <w:rPr>
+                <w:lang w:val="en-CA"/>
+              </w:rPr>
+              <w:t>nlme</w:t>
+            </w:r>
+            <w:proofErr w:type="spellEnd"/>
+          </w:p>
+        </w:tc>
+        <w:tc>
+          <w:tcPr>
+            <w:tcW w:w="5943" w:type="dxa"/>
+          </w:tcPr>
+          <w:p>
+            <w:pPr>
+              <w:rPr>
+                <w:lang w:val="en-CA"/>
+              </w:rPr>
+            </w:pPr>
+          </w:p>
+        </w:tc>
+      </w:tr>
+      <w:tr>
+        <w:tc>
+          <w:tcPr>
+            <w:tcW w:w="1708" w:type="dxa"/>
+          </w:tcPr>
+          <w:p>
+            <w:pPr>
+              <w:rPr>
+                <w:lang w:val="en-CA"/>
+              </w:rPr>
+            </w:pPr>
+            <w:proofErr w:type="spellStart"/>
+            <w:r>
+              <w:rPr>
+                <w:lang w:val="en-CA"/>
+              </w:rPr>
+              <w:t>Variogram</w:t>
+            </w:r>
+            <w:proofErr w:type="spellEnd"/>
+          </w:p>
+        </w:tc>
+        <w:tc>
+          <w:tcPr>
+            <w:tcW w:w="1699" w:type="dxa"/>
+          </w:tcPr>
+          <w:p>
+            <w:pPr>
+              <w:jc w:val="center"/>
+              <w:rPr>
+                <w:lang w:val="en-CA"/>
+              </w:rPr>
+            </w:pPr>
+            <w:proofErr w:type="spellStart"/>
+            <w:r>
+              <w:rPr>
+                <w:lang w:val="en-CA"/>
+              </w:rPr>
+              <w:t>nlme</w:t>
+            </w:r>
+            <w:proofErr w:type="spellEnd"/>
+          </w:p>
+        </w:tc>
+        <w:tc>
+          <w:tcPr>
+            <w:tcW w:w="5943" w:type="dxa"/>
+          </w:tcPr>
+          <w:p>
+            <w:pPr>
+              <w:rPr>
+                <w:lang w:val="en-CA"/>
+              </w:rPr>
+            </w:pPr>
+          </w:p>
+        </w:tc>
+      </w:tr>
+      <w:tr>
+        <w:tc>
+          <w:tcPr>
+            <w:tcW w:w="1708" w:type="dxa"/>
+          </w:tcPr>
+          <w:p>
+            <w:pPr>
+              <w:rPr>
+                <w:lang w:val="en-CA"/>
+              </w:rPr>
+            </w:pPr>
+            <w:proofErr w:type="spellStart"/>
+            <w:r>
+              <w:rPr>
+                <w:lang w:val="en-CA"/>
+              </w:rPr>
+              <w:t>corExp</w:t>
+            </w:r>
+            <w:proofErr w:type="spellEnd"/>
+          </w:p>
+        </w:tc>
+        <w:tc>
+          <w:tcPr>
+            <w:tcW w:w="1699" w:type="dxa"/>
+          </w:tcPr>
+          <w:p>
+            <w:pPr>
+              <w:jc w:val="center"/>
+              <w:rPr>
+                <w:lang w:val="en-CA"/>
+              </w:rPr>
+            </w:pPr>
+            <w:proofErr w:type="spellStart"/>
+            <w:r>
+              <w:rPr>
+                <w:lang w:val="en-CA"/>
+              </w:rPr>
+              <w:t>nlme</w:t>
+            </w:r>
+            <w:proofErr w:type="spellEnd"/>
+          </w:p>
+        </w:tc>
+        <w:tc>
+          <w:tcPr>
+            <w:tcW w:w="5943" w:type="dxa"/>
+          </w:tcPr>
+          <w:p>
+            <w:pPr>
+              <w:rPr>
+                <w:lang w:val="en-CA"/>
+              </w:rPr>
+            </w:pPr>
+          </w:p>
+        </w:tc>
+      </w:tr>
+      <w:tr>
+        <w:tc>
+          <w:tcPr>
+            <w:tcW w:w="1708" w:type="dxa"/>
+          </w:tcPr>
+          <w:p>
+            <w:pPr>
+              <w:rPr>
+                <w:lang w:val="en-CA"/>
+              </w:rPr>
+            </w:pPr>
+            <w:r>
+              <w:rPr>
+                <w:lang w:val="en-CA"/>
+              </w:rPr>
+              <w:t>update</w:t>
+            </w:r>
+          </w:p>
+        </w:tc>
+        <w:tc>
+          <w:tcPr>
+            <w:tcW w:w="1699" w:type="dxa"/>
+          </w:tcPr>
+          <w:p>
+            <w:pPr>
+              <w:jc w:val="center"/>
+              <w:rPr>
+                <w:lang w:val="en-CA"/>
+              </w:rPr>
+            </w:pPr>
+            <w:r>
+              <w:rPr>
+                <w:lang w:val="en-CA"/>
+              </w:rPr>
+              <w:t>stats</w:t>
+            </w:r>
+          </w:p>
+        </w:tc>
+        <w:tc>
+          <w:tcPr>
+            <w:tcW w:w="5943" w:type="dxa"/>
+          </w:tcPr>
+          <w:p>
+            <w:pPr>
+              <w:rPr>
+                <w:lang w:val="en-CA"/>
+              </w:rPr>
+            </w:pPr>
+          </w:p>
+        </w:tc>
+      </w:tr>
+    </w:tbl>
+    <w:p>
+      <w:pPr>
+        <w:rPr>
+          <w:lang w:val="en-CA"/>
+        </w:rPr>
+      </w:pPr>
+    </w:p>
+    <w:p>
+      <w:pPr>
+        <w:pStyle w:val="Heading2"/>
+        <w:rPr>
+          <w:lang w:val="en-CA"/>
+        </w:rPr>
+      </w:pPr>
+      <w:r>
+        <w:rPr>
+          <w:lang w:val="en-CA"/>
+        </w:rPr>
+        <w:t>Week8</w:t>
+      </w:r>
+    </w:p>
+    <w:p>
+      <w:pPr>
+        <w:rPr>
+          <w:lang w:val="en-CA"/>
+        </w:rPr>
+      </w:pPr>
+    </w:p>
+    <w:tbl>
+      <w:tblPr>
+        <w:tblStyle w:val="TableGrid"/>
+        <w:tblW w:w="0" w:type="auto"/>
+        <w:tblLook w:val="04A0" w:firstRow="1" w:lastRow="0" w:firstColumn="1" w:lastColumn="0" w:noHBand="0" w:noVBand="1"/>
+      </w:tblPr>
+      <w:tblGrid>
+        <w:gridCol w:w="1708"/>
+        <w:gridCol w:w="1699"/>
+        <w:gridCol w:w="5943"/>
+      </w:tblGrid>
+      <w:tr>
+        <w:tc>
+          <w:tcPr>
+            <w:tcW w:w="1708" w:type="dxa"/>
+          </w:tcPr>
+          <w:p>
+            <w:pPr>
+              <w:rPr>
+                <w:lang w:val="en-CA"/>
+              </w:rPr>
+            </w:pPr>
+            <w:r>
+              <w:rPr>
+                <w:lang w:val="en-CA"/>
+              </w:rPr>
+              <w:t>Function</w:t>
+            </w:r>
+          </w:p>
+        </w:tc>
+        <w:tc>
+          <w:tcPr>
+            <w:tcW w:w="1699" w:type="dxa"/>
+          </w:tcPr>
+          <w:p>
+            <w:pPr>
+              <w:jc w:val="center"/>
+              <w:rPr>
+                <w:lang w:val="en-CA"/>
+              </w:rPr>
+            </w:pPr>
+            <w:r>
+              <w:rPr>
+                <w:lang w:val="en-CA"/>
+              </w:rPr>
+              <w:t>Package</w:t>
+            </w:r>
+          </w:p>
+        </w:tc>
+        <w:tc>
+          <w:tcPr>
+            <w:tcW w:w="5943" w:type="dxa"/>
+          </w:tcPr>
+          <w:p>
+            <w:pPr>
+              <w:rPr>
+                <w:lang w:val="en-CA"/>
+              </w:rPr>
+            </w:pPr>
+            <w:r>
+              <w:rPr>
+                <w:lang w:val="en-CA"/>
+              </w:rPr>
+              <w:t>Comments</w:t>
+            </w:r>
+          </w:p>
+        </w:tc>
+      </w:tr>
+      <w:tr>
+        <w:tc>
+          <w:tcPr>
+            <w:tcW w:w="1708" w:type="dxa"/>
+          </w:tcPr>
+          <w:p>
+            <w:pPr>
+              <w:rPr>
+                <w:lang w:val="en-CA"/>
+              </w:rPr>
+            </w:pPr>
+            <w:proofErr w:type="spellStart"/>
+            <w:r>
+              <w:rPr>
+                <w:lang w:val="en-CA"/>
+              </w:rPr>
+              <w:t>expand.grid</w:t>
+            </w:r>
+            <w:proofErr w:type="spellEnd"/>
+          </w:p>
+        </w:tc>
+        <w:tc>
+          <w:tcPr>
+            <w:tcW w:w="1699" w:type="dxa"/>
+          </w:tcPr>
+          <w:p>
+            <w:pPr>
+              <w:jc w:val="center"/>
+              <w:rPr>
+                <w:lang w:val="en-CA"/>
+              </w:rPr>
+            </w:pPr>
+            <w:r>
+              <w:rPr>
+                <w:lang w:val="en-CA"/>
+              </w:rPr>
+              <w:t>base</w:t>
+            </w:r>
+          </w:p>
+        </w:tc>
+        <w:tc>
+          <w:tcPr>
+            <w:tcW w:w="5943" w:type="dxa"/>
+          </w:tcPr>
+          <w:p>
+            <w:pPr>
+              <w:rPr>
+                <w:lang w:val="en-CA"/>
+              </w:rPr>
+            </w:pPr>
+          </w:p>
+        </w:tc>
+      </w:tr>
+      <w:tr>
+        <w:tc>
+          <w:tcPr>
+            <w:tcW w:w="1708" w:type="dxa"/>
+          </w:tcPr>
+          <w:p>
+            <w:pPr>
+              <w:rPr>
+                <w:lang w:val="en-CA"/>
+              </w:rPr>
+            </w:pPr>
+            <w:proofErr w:type="spellStart"/>
+            <w:r>
+              <w:rPr>
+                <w:lang w:val="en-CA"/>
+              </w:rPr>
+              <w:t>seq</w:t>
+            </w:r>
+            <w:proofErr w:type="spellEnd"/>
+          </w:p>
+        </w:tc>
+        <w:tc>
+          <w:tcPr>
+            <w:tcW w:w="1699" w:type="dxa"/>
+          </w:tcPr>
+          <w:p>
+            <w:pPr>
+              <w:jc w:val="center"/>
+              <w:rPr>
+                <w:lang w:val="en-CA"/>
+              </w:rPr>
+            </w:pPr>
+            <w:r>
+              <w:rPr>
+                <w:lang w:val="en-CA"/>
+              </w:rPr>
+              <w:t>base</w:t>
+            </w:r>
+          </w:p>
+        </w:tc>
+        <w:tc>
+          <w:tcPr>
+            <w:tcW w:w="5943" w:type="dxa"/>
+          </w:tcPr>
+          <w:p>
+            <w:pPr>
+              <w:rPr>
+                <w:lang w:val="en-CA"/>
+              </w:rPr>
+            </w:pPr>
+          </w:p>
+        </w:tc>
+      </w:tr>
+      <w:tr>
+        <w:tc>
+          <w:tcPr>
+            <w:tcW w:w="1708" w:type="dxa"/>
+          </w:tcPr>
+          <w:p>
+            <w:pPr>
+              <w:rPr>
+                <w:lang w:val="en-CA"/>
+              </w:rPr>
+            </w:pPr>
+            <w:r>
+              <w:rPr>
+                <w:lang w:val="en-CA"/>
+              </w:rPr>
+              <w:t>plot(asp=1)</w:t>
+            </w:r>
+          </w:p>
+        </w:tc>
+        <w:tc>
+          <w:tcPr>
+            <w:tcW w:w="1699" w:type="dxa"/>
+          </w:tcPr>
+          <w:p>
+            <w:pPr>
+              <w:jc w:val="center"/>
+              <w:rPr>
+                <w:lang w:val="en-CA"/>
+              </w:rPr>
+            </w:pPr>
+            <w:r>
+              <w:rPr>
+                <w:lang w:val="en-CA"/>
+              </w:rPr>
+              <w:t>graphics</w:t>
+            </w:r>
+          </w:p>
+        </w:tc>
+        <w:tc>
+          <w:tcPr>
+            <w:tcW w:w="5943" w:type="dxa"/>
+          </w:tcPr>
+          <w:p>
+            <w:pPr>
+              <w:rPr>
+                <w:lang w:val="en-CA"/>
+              </w:rPr>
+            </w:pPr>
+          </w:p>
+        </w:tc>
+      </w:tr>
+      <w:tr>
+        <w:tc>
+          <w:tcPr>
+            <w:tcW w:w="1708" w:type="dxa"/>
+          </w:tcPr>
+          <w:p>
+            <w:pPr>
+              <w:rPr>
+                <w:lang w:val="en-CA"/>
+              </w:rPr>
+            </w:pPr>
+            <w:proofErr w:type="spellStart"/>
+            <w:r>
+              <w:rPr>
+                <w:lang w:val="en-CA"/>
+              </w:rPr>
+              <w:t>coord_fixed</w:t>
+            </w:r>
+            <w:proofErr w:type="spellEnd"/>
+          </w:p>
+        </w:tc>
+        <w:tc>
+          <w:tcPr>
+            <w:tcW w:w="1699" w:type="dxa"/>
+          </w:tcPr>
+          <w:p>
+            <w:pPr>
+              <w:jc w:val="center"/>
+              <w:rPr>
+                <w:lang w:val="en-CA"/>
+              </w:rPr>
+            </w:pPr>
+            <w:r>
+              <w:rPr>
+                <w:lang w:val="en-CA"/>
+              </w:rPr>
+              <w:t>ggplot2</w:t>
+            </w:r>
+          </w:p>
+        </w:tc>
+        <w:tc>
+          <w:tcPr>
+            <w:tcW w:w="5943" w:type="dxa"/>
+          </w:tcPr>
+          <w:p>
+            <w:pPr>
+              <w:rPr>
+                <w:lang w:val="en-CA"/>
+              </w:rPr>
+            </w:pPr>
+          </w:p>
+        </w:tc>
+      </w:tr>
+      <w:tr>
+        <w:tc>
+          <w:tcPr>
+            <w:tcW w:w="1708" w:type="dxa"/>
+          </w:tcPr>
+          <w:p>
+            <w:pPr>
+              <w:rPr>
+                <w:lang w:val="en-CA"/>
+              </w:rPr>
+            </w:pPr>
+            <w:proofErr w:type="spellStart"/>
+            <w:r>
+              <w:rPr>
+                <w:lang w:val="en-CA"/>
+              </w:rPr>
+              <w:t>rnorm</w:t>
+            </w:r>
+            <w:proofErr w:type="spellEnd"/>
+          </w:p>
+        </w:tc>
+        <w:tc>
+          <w:tcPr>
+            <w:tcW w:w="1699" w:type="dxa"/>
+          </w:tcPr>
+          <w:p>
+            <w:pPr>
+              <w:jc w:val="center"/>
+              <w:rPr>
+                <w:lang w:val="en-CA"/>
+              </w:rPr>
+            </w:pPr>
+            <w:r>
+              <w:rPr>
+                <w:lang w:val="en-CA"/>
+              </w:rPr>
+              <w:t>stats</w:t>
+            </w:r>
+          </w:p>
+        </w:tc>
+        <w:tc>
+          <w:tcPr>
+            <w:tcW w:w="5943" w:type="dxa"/>
+          </w:tcPr>
+          <w:p>
+            <w:pPr>
+              <w:rPr>
+                <w:lang w:val="en-CA"/>
+              </w:rPr>
+            </w:pPr>
+          </w:p>
+        </w:tc>
+      </w:tr>
+      <w:tr>
+        <w:tc>
+          <w:tcPr>
+            <w:tcW w:w="1708" w:type="dxa"/>
+          </w:tcPr>
+          <w:p>
+            <w:pPr>
+              <w:rPr>
+                <w:lang w:val="en-CA"/>
+              </w:rPr>
+            </w:pPr>
+            <w:proofErr w:type="spellStart"/>
+            <w:r>
+              <w:rPr>
+                <w:lang w:val="en-CA"/>
+              </w:rPr>
+              <w:t>runif</w:t>
+            </w:r>
+            <w:proofErr w:type="spellEnd"/>
+          </w:p>
+        </w:tc>
+        <w:tc>
+          <w:tcPr>
+            <w:tcW w:w="1699" w:type="dxa"/>
+          </w:tcPr>
+          <w:p>
+            <w:pPr>
+              <w:jc w:val="center"/>
+              <w:rPr>
+                <w:lang w:val="en-CA"/>
+              </w:rPr>
+            </w:pPr>
+            <w:r>
+              <w:rPr>
+                <w:lang w:val="en-CA"/>
+              </w:rPr>
+              <w:t>stats</w:t>
+            </w:r>
+          </w:p>
+        </w:tc>
+        <w:tc>
+          <w:tcPr>
+            <w:tcW w:w="5943" w:type="dxa"/>
+          </w:tcPr>
+          <w:p>
+            <w:pPr>
+              <w:rPr>
+                <w:lang w:val="en-CA"/>
+              </w:rPr>
+            </w:pPr>
+          </w:p>
+        </w:tc>
+      </w:tr>
+      <w:tr>
+        <w:tc>
+          <w:tcPr>
+            <w:tcW w:w="1708" w:type="dxa"/>
+          </w:tcPr>
+          <w:p>
+            <w:pPr>
+              <w:rPr>
+                <w:lang w:val="en-CA"/>
+              </w:rPr>
+            </w:pPr>
+            <w:r>
+              <w:rPr>
+                <w:lang w:val="en-CA"/>
+              </w:rPr>
+              <w:t>LETTERS</w:t>
+            </w:r>
+          </w:p>
+        </w:tc>
+        <w:tc>
+          <w:tcPr>
+            <w:tcW w:w="1699" w:type="dxa"/>
+          </w:tcPr>
+          <w:p>
+            <w:pPr>
+              <w:jc w:val="center"/>
+              <w:rPr>
+                <w:lang w:val="en-CA"/>
+              </w:rPr>
+            </w:pPr>
+            <w:r>
+              <w:rPr>
+                <w:lang w:val="en-CA"/>
+              </w:rPr>
+              <w:t>base</w:t>
+            </w:r>
+          </w:p>
+        </w:tc>
+        <w:tc>
+          <w:tcPr>
+            <w:tcW w:w="5943" w:type="dxa"/>
+          </w:tcPr>
+          <w:p>
+            <w:pPr>
+              <w:rPr>
+                <w:lang w:val="en-CA"/>
+              </w:rPr>
+            </w:pPr>
+          </w:p>
+        </w:tc>
+      </w:tr>
+      <w:tr>
+        <w:tc>
+          <w:tcPr>
+            <w:tcW w:w="1708" w:type="dxa"/>
+          </w:tcPr>
+          <w:p>
+            <w:pPr>
+              <w:rPr>
+                <w:lang w:val="en-CA"/>
+              </w:rPr>
+            </w:pPr>
+            <w:r>
+              <w:rPr>
+                <w:lang w:val="en-CA"/>
+              </w:rPr>
+              <w:t>paste</w:t>
+            </w:r>
+          </w:p>
+        </w:tc>
+        <w:tc>
+          <w:tcPr>
+            <w:tcW w:w="1699" w:type="dxa"/>
+          </w:tcPr>
+          <w:p>
+            <w:pPr>
+              <w:jc w:val="center"/>
+              <w:rPr>
+                <w:lang w:val="en-CA"/>
+              </w:rPr>
+            </w:pPr>
+            <w:r>
+              <w:rPr>
+                <w:lang w:val="en-CA"/>
+              </w:rPr>
+              <w:t>base</w:t>
+            </w:r>
+          </w:p>
+        </w:tc>
+        <w:tc>
+          <w:tcPr>
+            <w:tcW w:w="5943" w:type="dxa"/>
+          </w:tcPr>
+          <w:p>
+            <w:pPr>
+              <w:rPr>
+                <w:lang w:val="en-CA"/>
+              </w:rPr>
+            </w:pPr>
+          </w:p>
+        </w:tc>
+      </w:tr>
+      <w:tr>
+        <w:tc>
+          <w:tcPr>
+            <w:tcW w:w="1708" w:type="dxa"/>
+          </w:tcPr>
+          <w:p>
+            <w:pPr>
+              <w:rPr>
+                <w:lang w:val="en-CA"/>
+              </w:rPr>
+            </w:pPr>
+            <w:r>
+              <w:rPr>
+                <w:lang w:val="en-CA"/>
+              </w:rPr>
+              <w:t>paste0</w:t>
+            </w:r>
+          </w:p>
+        </w:tc>
+        <w:tc>
+          <w:tcPr>
+            <w:tcW w:w="1699" w:type="dxa"/>
+          </w:tcPr>
+          <w:p>
+            <w:pPr>
+              <w:jc w:val="center"/>
+              <w:rPr>
+                <w:lang w:val="en-CA"/>
+              </w:rPr>
+            </w:pPr>
+            <w:r>
+              <w:rPr>
+                <w:lang w:val="en-CA"/>
+              </w:rPr>
+              <w:t>base</w:t>
+            </w:r>
+          </w:p>
+        </w:tc>
+        <w:tc>
+          <w:tcPr>
+            <w:tcW w:w="5943" w:type="dxa"/>
+          </w:tcPr>
+          <w:p>
+            <w:pPr>
+              <w:rPr>
+                <w:lang w:val="en-CA"/>
+              </w:rPr>
+            </w:pPr>
+          </w:p>
+        </w:tc>
+      </w:tr>
+      <w:tr>
+        <w:tc>
+          <w:tcPr>
+            <w:tcW w:w="1708" w:type="dxa"/>
+          </w:tcPr>
+          <w:p>
+            <w:pPr>
+              <w:rPr>
+                <w:lang w:val="en-CA"/>
+              </w:rPr>
+            </w:pPr>
+            <w:proofErr w:type="spellStart"/>
+            <w:r>
+              <w:rPr>
+                <w:lang w:val="en-CA"/>
+              </w:rPr>
+              <w:t>sprintf</w:t>
+            </w:r>
+            <w:proofErr w:type="spellEnd"/>
+          </w:p>
+        </w:tc>
+        <w:tc>
+          <w:tcPr>
+            <w:tcW w:w="1699" w:type="dxa"/>
+          </w:tcPr>
+          <w:p>
+            <w:pPr>
+              <w:jc w:val="center"/>
+              <w:rPr>
+                <w:lang w:val="en-CA"/>
+              </w:rPr>
+            </w:pPr>
+            <w:r>
+              <w:rPr>
+                <w:lang w:val="en-CA"/>
+              </w:rPr>
+              <w:t>base</w:t>
+            </w:r>
+          </w:p>
+        </w:tc>
+        <w:tc>
+          <w:tcPr>
+            <w:tcW w:w="5943" w:type="dxa"/>
+          </w:tcPr>
+          <w:p>
+            <w:pPr>
+              <w:rPr>
+                <w:lang w:val="en-CA"/>
+              </w:rPr>
+            </w:pPr>
+          </w:p>
+        </w:tc>
+      </w:tr>
+      <w:tr>
+        <w:tc>
+          <w:tcPr>
+            <w:tcW w:w="1708" w:type="dxa"/>
+          </w:tcPr>
+          <w:p>
+            <w:pPr>
+              <w:rPr>
+                <w:lang w:val="en-CA"/>
+              </w:rPr>
+            </w:pPr>
+            <w:r>
+              <w:rPr>
+                <w:lang w:val="en-CA"/>
+              </w:rPr>
+              <w:t>grep</w:t>
+            </w:r>
+          </w:p>
+        </w:tc>
+        <w:tc>
+          <w:tcPr>
+            <w:tcW w:w="1699" w:type="dxa"/>
+          </w:tcPr>
+          <w:p>
+            <w:pPr>
+              <w:jc w:val="center"/>
+              <w:rPr>
+                <w:lang w:val="en-CA"/>
+              </w:rPr>
+            </w:pPr>
+            <w:r>
+              <w:rPr>
+                <w:lang w:val="en-CA"/>
+              </w:rPr>
+              <w:t>base</w:t>
+            </w:r>
+          </w:p>
+        </w:tc>
+        <w:tc>
+          <w:tcPr>
+            <w:tcW w:w="5943" w:type="dxa"/>
+          </w:tcPr>
+          <w:p>
+            <w:pPr>
+              <w:rPr>
+                <w:lang w:val="en-CA"/>
+              </w:rPr>
+            </w:pPr>
+          </w:p>
+        </w:tc>
+      </w:tr>
+      <w:tr>
+        <w:tc>
+          <w:tcPr>
+            <w:tcW w:w="1708" w:type="dxa"/>
+          </w:tcPr>
+          <w:p>
+            <w:pPr>
+              <w:rPr>
+                <w:lang w:val="en-CA"/>
+              </w:rPr>
+            </w:pPr>
+            <w:proofErr w:type="spellStart"/>
+            <w:r>
+              <w:rPr>
+                <w:lang w:val="en-CA"/>
+              </w:rPr>
+              <w:t>substr</w:t>
+            </w:r>
+            <w:proofErr w:type="spellEnd"/>
+          </w:p>
+        </w:tc>
+        <w:tc>
+          <w:tcPr>
+            <w:tcW w:w="1699" w:type="dxa"/>
+          </w:tcPr>
+          <w:p>
+            <w:pPr>
+              <w:jc w:val="center"/>
+              <w:rPr>
+                <w:lang w:val="en-CA"/>
+              </w:rPr>
+            </w:pPr>
+            <w:r>
+              <w:rPr>
+                <w:lang w:val="en-CA"/>
+              </w:rPr>
+              <w:t>base</w:t>
+            </w:r>
+          </w:p>
+        </w:tc>
+        <w:tc>
+          <w:tcPr>
+            <w:tcW w:w="5943" w:type="dxa"/>
+          </w:tcPr>
+          <w:p>
+            <w:pPr>
+              <w:rPr>
+                <w:lang w:val="en-CA"/>
+              </w:rPr>
+            </w:pPr>
+          </w:p>
+        </w:tc>
+      </w:tr>
+      <w:tr>
+        <w:tc>
+          <w:tcPr>
+            <w:tcW w:w="1708" w:type="dxa"/>
+          </w:tcPr>
+          <w:p>
+            <w:pPr>
+              <w:rPr>
+                <w:lang w:val="en-CA"/>
+              </w:rPr>
+            </w:pPr>
+            <w:proofErr w:type="spellStart"/>
+            <w:r>
+              <w:rPr>
+                <w:lang w:val="en-CA"/>
+              </w:rPr>
+              <w:t>strsplit</w:t>
+            </w:r>
+            <w:proofErr w:type="spellEnd"/>
+          </w:p>
+        </w:tc>
+        <w:tc>
+          <w:tcPr>
+            <w:tcW w:w="1699" w:type="dxa"/>
+          </w:tcPr>
+          <w:p>
+            <w:pPr>
+              <w:jc w:val="center"/>
+              <w:rPr>
+                <w:lang w:val="en-CA"/>
+              </w:rPr>
+            </w:pPr>
+            <w:r>
+              <w:rPr>
+                <w:lang w:val="en-CA"/>
+              </w:rPr>
+              <w:t>base</w:t>
+            </w:r>
+          </w:p>
+        </w:tc>
+        <w:tc>
+          <w:tcPr>
+            <w:tcW w:w="5943" w:type="dxa"/>
+          </w:tcPr>
+          <w:p>
+            <w:pPr>
+              <w:rPr>
+                <w:lang w:val="en-CA"/>
+              </w:rPr>
+            </w:pPr>
+          </w:p>
+        </w:tc>
+      </w:tr>
+      <w:tr>
+        <w:tc>
+          <w:tcPr>
+            <w:tcW w:w="1708" w:type="dxa"/>
+          </w:tcPr>
+          <w:p>
+            <w:pPr>
+              <w:rPr>
+                <w:lang w:val="en-CA"/>
+              </w:rPr>
+            </w:pPr>
+            <w:proofErr w:type="spellStart"/>
+            <w:r>
+              <w:rPr>
+                <w:lang w:val="en-CA"/>
+              </w:rPr>
+              <w:t>gsub</w:t>
+            </w:r>
+            <w:proofErr w:type="spellEnd"/>
+          </w:p>
+        </w:tc>
+        <w:tc>
+          <w:tcPr>
+            <w:tcW w:w="1699" w:type="dxa"/>
+          </w:tcPr>
+          <w:p>
+            <w:pPr>
+              <w:jc w:val="center"/>
+              <w:rPr>
+                <w:lang w:val="en-CA"/>
+              </w:rPr>
+            </w:pPr>
+            <w:r>
+              <w:rPr>
+                <w:lang w:val="en-CA"/>
+              </w:rPr>
+              <w:t>base</w:t>
+            </w:r>
+            <w:bookmarkStart w:id="0" w:name="_GoBack"/>
+            <w:bookmarkEnd w:id="0"/>
+          </w:p>
+        </w:tc>
+        <w:tc>
+          <w:tcPr>
+            <w:tcW w:w="5943" w:type="dxa"/>
+          </w:tcPr>
+          <w:p>
+            <w:pPr>
+              <w:rPr>
+                <w:lang w:val="en-CA"/>
+              </w:rPr>
+            </w:pPr>
+          </w:p>
+        </w:tc>
+      </w:tr>
+    </w:tbl>
     <w:p>
       <w:pPr>
         <w:rPr>

</xml_diff>

<commit_message>
Updated list of commands in Week 2 tutorial
</commit_message>
<xml_diff>
--- a/inst/extdata/RCommands.docx
+++ b/inst/extdata/RCommands.docx
@@ -1,6 +1,6 @@
 
 <file path=word/document.xml><?xml version="1.0" encoding="utf-8"?>
-<w:document xmlns:wpc="http://schemas.microsoft.com/office/word/2010/wordprocessingCanvas" xmlns:cx="http://schemas.microsoft.com/office/drawing/2014/chartex" xmlns:cx1="http://schemas.microsoft.com/office/drawing/2015/9/8/chartex" xmlns:cx2="http://schemas.microsoft.com/office/drawing/2015/10/21/chartex" xmlns:cx3="http://schemas.microsoft.com/office/drawing/2016/5/9/chartex" xmlns:cx4="http://schemas.microsoft.com/office/drawing/2016/5/10/chartex" xmlns:cx5="http://schemas.microsoft.com/office/drawing/2016/5/11/chartex" xmlns:cx6="http://schemas.microsoft.com/office/drawing/2016/5/12/chartex" xmlns:cx7="http://schemas.microsoft.com/office/drawing/2016/5/13/chartex" xmlns:cx8="http://schemas.microsoft.com/office/drawing/2016/5/14/chartex" xmlns:mc="http://schemas.openxmlformats.org/markup-compatibility/2006" xmlns:aink="http://schemas.microsoft.com/office/drawing/2016/ink" xmlns:am3d="http://schemas.microsoft.com/office/drawing/2017/model3d" xmlns:o="urn:schemas-microsoft-com:office:office" xmlns:r="http://schemas.openxmlformats.org/officeDocument/2006/relationships" xmlns:m="http://schemas.openxmlformats.org/officeDocument/2006/math" xmlns:v="urn:schemas-microsoft-com:vml" xmlns:wp14="http://schemas.microsoft.com/office/word/2010/wordprocessingDrawing" xmlns:wp="http://schemas.openxmlformats.org/drawingml/2006/wordprocessingDrawing" xmlns:w10="urn:schemas-microsoft-com:office:word" xmlns:w="http://schemas.openxmlformats.org/wordprocessingml/2006/main" xmlns:w14="http://schemas.microsoft.com/office/word/2010/wordml" xmlns:w15="http://schemas.microsoft.com/office/word/2012/wordml" xmlns:w16cid="http://schemas.microsoft.com/office/word/2016/wordml/cid" xmlns:w16se="http://schemas.microsoft.com/office/word/2015/wordml/symex" xmlns:wpg="http://schemas.microsoft.com/office/word/2010/wordprocessingGroup" xmlns:wpi="http://schemas.microsoft.com/office/word/2010/wordprocessingInk" xmlns:wne="http://schemas.microsoft.com/office/word/2006/wordml" xmlns:wps="http://schemas.microsoft.com/office/word/2010/wordprocessingShape" mc:Ignorable="w14 w15 w16se w16cid wp14">
+<w:document xmlns:wpc="http://schemas.microsoft.com/office/word/2010/wordprocessingCanvas" xmlns:cx="http://schemas.microsoft.com/office/drawing/2014/chartex" xmlns:cx1="http://schemas.microsoft.com/office/drawing/2015/9/8/chartex" xmlns:cx2="http://schemas.microsoft.com/office/drawing/2015/10/21/chartex" xmlns:cx3="http://schemas.microsoft.com/office/drawing/2016/5/9/chartex" xmlns:cx4="http://schemas.microsoft.com/office/drawing/2016/5/10/chartex" xmlns:cx5="http://schemas.microsoft.com/office/drawing/2016/5/11/chartex" xmlns:cx6="http://schemas.microsoft.com/office/drawing/2016/5/12/chartex" xmlns:cx7="http://schemas.microsoft.com/office/drawing/2016/5/13/chartex" xmlns:cx8="http://schemas.microsoft.com/office/drawing/2016/5/14/chartex" xmlns:mc="http://schemas.openxmlformats.org/markup-compatibility/2006" xmlns:aink="http://schemas.microsoft.com/office/drawing/2016/ink" xmlns:am3d="http://schemas.microsoft.com/office/drawing/2017/model3d" xmlns:o="urn:schemas-microsoft-com:office:office" xmlns:oel="http://schemas.microsoft.com/office/2019/extlst" xmlns:r="http://schemas.openxmlformats.org/officeDocument/2006/relationships" xmlns:m="http://schemas.openxmlformats.org/officeDocument/2006/math" xmlns:v="urn:schemas-microsoft-com:vml" xmlns:wp14="http://schemas.microsoft.com/office/word/2010/wordprocessingDrawing" xmlns:wp="http://schemas.openxmlformats.org/drawingml/2006/wordprocessingDrawing" xmlns:w10="urn:schemas-microsoft-com:office:word" xmlns:w="http://schemas.openxmlformats.org/wordprocessingml/2006/main" xmlns:w14="http://schemas.microsoft.com/office/word/2010/wordml" xmlns:w15="http://schemas.microsoft.com/office/word/2012/wordml" xmlns:w16cex="http://schemas.microsoft.com/office/word/2018/wordml/cex" xmlns:w16cid="http://schemas.microsoft.com/office/word/2016/wordml/cid" xmlns:w16="http://schemas.microsoft.com/office/word/2018/wordml" xmlns:w16sdtdh="http://schemas.microsoft.com/office/word/2020/wordml/sdtdatahash" xmlns:w16se="http://schemas.microsoft.com/office/word/2015/wordml/symex" xmlns:wpg="http://schemas.microsoft.com/office/word/2010/wordprocessingGroup" xmlns:wpi="http://schemas.microsoft.com/office/word/2010/wordprocessingInk" xmlns:wne="http://schemas.microsoft.com/office/word/2006/wordml" xmlns:wps="http://schemas.microsoft.com/office/word/2010/wordprocessingShape" mc:Ignorable="w14 w15 w16se w16cid w16 w16cex w16sdtdh wp14">
   <w:body>
     <w:p>
       <w:pPr>
@@ -142,14 +142,12 @@
                 <w:lang w:val="en-CA"/>
               </w:rPr>
             </w:pPr>
-            <w:proofErr w:type="spellStart"/>
             <w:r>
               <w:rPr>
                 <w:lang w:val="en-CA"/>
               </w:rPr>
               <w:t>utils</w:t>
             </w:r>
-            <w:proofErr w:type="spellEnd"/>
           </w:p>
         </w:tc>
         <w:tc>
@@ -195,14 +193,12 @@
                 <w:lang w:val="en-CA"/>
               </w:rPr>
             </w:pPr>
-            <w:proofErr w:type="spellStart"/>
             <w:r>
               <w:rPr>
                 <w:lang w:val="en-CA"/>
               </w:rPr>
               <w:t>utils</w:t>
             </w:r>
-            <w:proofErr w:type="spellEnd"/>
           </w:p>
         </w:tc>
         <w:tc>
@@ -299,14 +295,12 @@
                 <w:lang w:val="en-CA"/>
               </w:rPr>
             </w:pPr>
-            <w:proofErr w:type="spellStart"/>
             <w:r>
               <w:rPr>
                 <w:lang w:val="en-CA"/>
               </w:rPr>
               <w:t>utils</w:t>
             </w:r>
-            <w:proofErr w:type="spellEnd"/>
           </w:p>
         </w:tc>
         <w:tc>
@@ -352,14 +346,12 @@
                 <w:lang w:val="en-CA"/>
               </w:rPr>
             </w:pPr>
-            <w:proofErr w:type="spellStart"/>
             <w:r>
               <w:rPr>
                 <w:lang w:val="en-CA"/>
               </w:rPr>
               <w:t>utils</w:t>
             </w:r>
-            <w:proofErr w:type="spellEnd"/>
           </w:p>
         </w:tc>
         <w:tc>
@@ -491,6 +483,7 @@
               </w:rPr>
             </w:pPr>
             <w:proofErr w:type="spellStart"/>
+            <w:proofErr w:type="gramStart"/>
             <w:r>
               <w:rPr>
                 <w:lang w:val="en-CA"/>
@@ -498,6 +491,7 @@
               <w:t>as.character</w:t>
             </w:r>
             <w:proofErr w:type="spellEnd"/>
+            <w:proofErr w:type="gramEnd"/>
           </w:p>
         </w:tc>
         <w:tc>
@@ -782,9 +776,9 @@
         <w:tblLook w:val="04A0" w:firstRow="1" w:lastRow="0" w:firstColumn="1" w:lastColumn="0" w:noHBand="0" w:noVBand="1"/>
       </w:tblPr>
       <w:tblGrid>
-        <w:gridCol w:w="1696"/>
-        <w:gridCol w:w="1701"/>
-        <w:gridCol w:w="5953"/>
+        <w:gridCol w:w="2035"/>
+        <w:gridCol w:w="1658"/>
+        <w:gridCol w:w="5657"/>
       </w:tblGrid>
       <w:tr>
         <w:tc>
@@ -1436,7 +1430,7 @@
               <w:rPr>
                 <w:lang w:val="en-CA"/>
               </w:rPr>
-              <w:t>slotNames</w:t>
+              <w:t>st_coordinates</w:t>
             </w:r>
             <w:proofErr w:type="spellEnd"/>
           </w:p>
@@ -1456,7 +1450,7 @@
               <w:rPr>
                 <w:lang w:val="en-CA"/>
               </w:rPr>
-              <w:t>methods</w:t>
+              <w:t>sf</w:t>
             </w:r>
           </w:p>
         </w:tc>
@@ -1484,12 +1478,14 @@
                 <w:lang w:val="en-CA"/>
               </w:rPr>
             </w:pPr>
-            <w:r>
-              <w:rPr>
-                <w:lang w:val="en-CA"/>
-              </w:rPr>
-              <w:t>coordinates</w:t>
-            </w:r>
+            <w:proofErr w:type="spellStart"/>
+            <w:r>
+              <w:rPr>
+                <w:lang w:val="en-CA"/>
+              </w:rPr>
+              <w:t>st_drop_geometry</w:t>
+            </w:r>
+            <w:proofErr w:type="spellEnd"/>
           </w:p>
         </w:tc>
         <w:tc>
@@ -1503,14 +1499,12 @@
                 <w:lang w:val="en-CA"/>
               </w:rPr>
             </w:pPr>
-            <w:proofErr w:type="spellStart"/>
-            <w:r>
-              <w:rPr>
-                <w:lang w:val="en-CA"/>
-              </w:rPr>
-              <w:t>sp</w:t>
-            </w:r>
-            <w:proofErr w:type="spellEnd"/>
+            <w:r>
+              <w:rPr>
+                <w:lang w:val="en-CA"/>
+              </w:rPr>
+              <w:t>sf</w:t>
+            </w:r>
           </w:p>
         </w:tc>
         <w:tc>
@@ -1537,12 +1531,14 @@
                 <w:lang w:val="en-CA"/>
               </w:rPr>
             </w:pPr>
-            <w:r>
-              <w:rPr>
-                <w:lang w:val="en-CA"/>
-              </w:rPr>
-              <w:t>proj4string</w:t>
-            </w:r>
+            <w:proofErr w:type="spellStart"/>
+            <w:r>
+              <w:rPr>
+                <w:lang w:val="en-CA"/>
+              </w:rPr>
+              <w:t>st_as_sf</w:t>
+            </w:r>
+            <w:proofErr w:type="spellEnd"/>
           </w:p>
         </w:tc>
         <w:tc>
@@ -1556,14 +1552,12 @@
                 <w:lang w:val="en-CA"/>
               </w:rPr>
             </w:pPr>
-            <w:proofErr w:type="spellStart"/>
-            <w:r>
-              <w:rPr>
-                <w:lang w:val="en-CA"/>
-              </w:rPr>
-              <w:t>sp</w:t>
-            </w:r>
-            <w:proofErr w:type="spellEnd"/>
+            <w:r>
+              <w:rPr>
+                <w:lang w:val="en-CA"/>
+              </w:rPr>
+              <w:t>sf</w:t>
+            </w:r>
           </w:p>
         </w:tc>
         <w:tc>
@@ -1590,12 +1584,14 @@
                 <w:lang w:val="en-CA"/>
               </w:rPr>
             </w:pPr>
-            <w:r>
-              <w:rPr>
-                <w:lang w:val="en-CA"/>
-              </w:rPr>
-              <w:t>bubble</w:t>
-            </w:r>
+            <w:proofErr w:type="spellStart"/>
+            <w:r>
+              <w:rPr>
+                <w:lang w:val="en-CA"/>
+              </w:rPr>
+              <w:t>st_crs</w:t>
+            </w:r>
+            <w:proofErr w:type="spellEnd"/>
           </w:p>
         </w:tc>
         <w:tc>
@@ -1609,14 +1605,12 @@
                 <w:lang w:val="en-CA"/>
               </w:rPr>
             </w:pPr>
-            <w:proofErr w:type="spellStart"/>
-            <w:r>
-              <w:rPr>
-                <w:lang w:val="en-CA"/>
-              </w:rPr>
-              <w:t>sp</w:t>
-            </w:r>
-            <w:proofErr w:type="spellEnd"/>
+            <w:r>
+              <w:rPr>
+                <w:lang w:val="en-CA"/>
+              </w:rPr>
+              <w:t>sf</w:t>
+            </w:r>
           </w:p>
         </w:tc>
         <w:tc>
@@ -1666,7 +1660,7 @@
               <w:rPr>
                 <w:lang w:val="en-CA"/>
               </w:rPr>
-              <w:t>raster</w:t>
+              <w:t>terra</w:t>
             </w:r>
           </w:p>
         </w:tc>
@@ -2936,6 +2930,7 @@
               </w:rPr>
             </w:pPr>
             <w:proofErr w:type="spellStart"/>
+            <w:proofErr w:type="gramStart"/>
             <w:r>
               <w:rPr>
                 <w:lang w:val="en-CA"/>
@@ -2955,6 +2950,7 @@
               <w:t>.SlotName</w:t>
             </w:r>
             <w:proofErr w:type="spellEnd"/>
+            <w:proofErr w:type="gramEnd"/>
           </w:p>
         </w:tc>
         <w:tc>
@@ -3105,6 +3101,7 @@
               </w:rPr>
             </w:pPr>
             <w:proofErr w:type="spellStart"/>
+            <w:proofErr w:type="gramStart"/>
             <w:r>
               <w:rPr>
                 <w:lang w:val="en-CA"/>
@@ -3112,6 +3109,7 @@
               <w:t>row.names</w:t>
             </w:r>
             <w:proofErr w:type="spellEnd"/>
+            <w:proofErr w:type="gramEnd"/>
           </w:p>
         </w:tc>
         <w:tc>
@@ -3260,6 +3258,7 @@
               </w:rPr>
             </w:pPr>
             <w:proofErr w:type="spellStart"/>
+            <w:proofErr w:type="gramStart"/>
             <w:r>
               <w:rPr>
                 <w:lang w:val="en-CA"/>
@@ -3267,6 +3266,7 @@
               <w:t>is.numeric</w:t>
             </w:r>
             <w:proofErr w:type="spellEnd"/>
+            <w:proofErr w:type="gramEnd"/>
           </w:p>
         </w:tc>
         <w:tc>
@@ -4110,11 +4110,19 @@
                 <w:lang w:val="en-CA"/>
               </w:rPr>
             </w:pPr>
-            <w:r>
-              <w:rPr>
-                <w:lang w:val="en-CA"/>
-              </w:rPr>
-              <w:t>plot(asp = 1)</w:t>
+            <w:proofErr w:type="gramStart"/>
+            <w:r>
+              <w:rPr>
+                <w:lang w:val="en-CA"/>
+              </w:rPr>
+              <w:t>plot(</w:t>
+            </w:r>
+            <w:proofErr w:type="gramEnd"/>
+            <w:r>
+              <w:rPr>
+                <w:lang w:val="en-CA"/>
+              </w:rPr>
+              <w:t>asp = 1)</w:t>
             </w:r>
           </w:p>
         </w:tc>
@@ -4215,6 +4223,7 @@
               </w:rPr>
             </w:pPr>
             <w:proofErr w:type="spellStart"/>
+            <w:proofErr w:type="gramStart"/>
             <w:r>
               <w:rPr>
                 <w:lang w:val="en-CA"/>
@@ -4222,6 +4231,7 @@
               <w:t>as.matrix</w:t>
             </w:r>
             <w:proofErr w:type="spellEnd"/>
+            <w:proofErr w:type="gramEnd"/>
           </w:p>
         </w:tc>
         <w:tc>
@@ -4429,6 +4439,7 @@
               </w:rPr>
             </w:pPr>
             <w:proofErr w:type="spellStart"/>
+            <w:proofErr w:type="gramStart"/>
             <w:r>
               <w:rPr>
                 <w:lang w:val="en-CA"/>
@@ -4436,6 +4447,7 @@
               <w:t>data.matrix</w:t>
             </w:r>
             <w:proofErr w:type="spellEnd"/>
+            <w:proofErr w:type="gramEnd"/>
           </w:p>
         </w:tc>
         <w:tc>
@@ -4746,14 +4758,12 @@
                 <w:lang w:val="en-CA"/>
               </w:rPr>
             </w:pPr>
-            <w:proofErr w:type="spellStart"/>
             <w:r>
               <w:rPr>
                 <w:lang w:val="en-CA"/>
               </w:rPr>
               <w:t>str</w:t>
             </w:r>
-            <w:proofErr w:type="spellEnd"/>
           </w:p>
         </w:tc>
         <w:tc>
@@ -4767,14 +4777,12 @@
                 <w:lang w:val="en-CA"/>
               </w:rPr>
             </w:pPr>
-            <w:proofErr w:type="spellStart"/>
             <w:r>
               <w:rPr>
                 <w:lang w:val="en-CA"/>
               </w:rPr>
               <w:t>utils</w:t>
             </w:r>
-            <w:proofErr w:type="spellEnd"/>
           </w:p>
         </w:tc>
         <w:tc>
@@ -5771,6 +5779,7 @@
               </w:rPr>
             </w:pPr>
             <w:proofErr w:type="spellStart"/>
+            <w:proofErr w:type="gramStart"/>
             <w:r>
               <w:rPr>
                 <w:lang w:val="en-CA"/>
@@ -5778,6 +5787,7 @@
               <w:t>lm.morantest</w:t>
             </w:r>
             <w:proofErr w:type="spellEnd"/>
+            <w:proofErr w:type="gramEnd"/>
           </w:p>
         </w:tc>
         <w:tc>
@@ -5885,9 +5895,17 @@
               <w:rPr>
                 <w:lang w:val="en-CA"/>
               </w:rPr>
-              <w:t>as.data.frame</w:t>
-            </w:r>
-            <w:proofErr w:type="spellEnd"/>
+              <w:t>as.</w:t>
+            </w:r>
+            <w:proofErr w:type="gramStart"/>
+            <w:r>
+              <w:rPr>
+                <w:lang w:val="en-CA"/>
+              </w:rPr>
+              <w:t>data.frame</w:t>
+            </w:r>
+            <w:proofErr w:type="spellEnd"/>
+            <w:proofErr w:type="gramEnd"/>
           </w:p>
         </w:tc>
         <w:tc>
@@ -5988,14 +6006,12 @@
                 <w:lang w:val="en-CA"/>
               </w:rPr>
             </w:pPr>
-            <w:proofErr w:type="spellStart"/>
             <w:r>
               <w:rPr>
                 <w:lang w:val="en-CA"/>
               </w:rPr>
               <w:t>Variogram</w:t>
             </w:r>
-            <w:proofErr w:type="spellEnd"/>
           </w:p>
         </w:tc>
         <w:tc>
@@ -6247,6 +6263,7 @@
               </w:rPr>
             </w:pPr>
             <w:proofErr w:type="spellStart"/>
+            <w:proofErr w:type="gramStart"/>
             <w:r>
               <w:rPr>
                 <w:lang w:val="en-CA"/>
@@ -6254,6 +6271,7 @@
               <w:t>expand.grid</w:t>
             </w:r>
             <w:proofErr w:type="spellEnd"/>
+            <w:proofErr w:type="gramEnd"/>
           </w:p>
         </w:tc>
         <w:tc>
@@ -6299,14 +6317,12 @@
                 <w:lang w:val="en-CA"/>
               </w:rPr>
             </w:pPr>
-            <w:proofErr w:type="spellStart"/>
             <w:r>
               <w:rPr>
                 <w:lang w:val="en-CA"/>
               </w:rPr>
               <w:t>seq</w:t>
             </w:r>
-            <w:proofErr w:type="spellEnd"/>
           </w:p>
         </w:tc>
         <w:tc>
@@ -6952,8 +6968,6 @@
               </w:rPr>
               <w:t>base</w:t>
             </w:r>
-            <w:bookmarkStart w:id="0" w:name="_GoBack"/>
-            <w:bookmarkEnd w:id="0"/>
           </w:p>
         </w:tc>
         <w:tc>
@@ -6988,7 +7002,7 @@
 </file>
 
 <file path=word/styles.xml><?xml version="1.0" encoding="utf-8"?>
-<w:styles xmlns:mc="http://schemas.openxmlformats.org/markup-compatibility/2006" xmlns:r="http://schemas.openxmlformats.org/officeDocument/2006/relationships" xmlns:w="http://schemas.openxmlformats.org/wordprocessingml/2006/main" xmlns:w14="http://schemas.microsoft.com/office/word/2010/wordml" xmlns:w15="http://schemas.microsoft.com/office/word/2012/wordml" xmlns:w16cid="http://schemas.microsoft.com/office/word/2016/wordml/cid" xmlns:w16se="http://schemas.microsoft.com/office/word/2015/wordml/symex" mc:Ignorable="w14 w15 w16se w16cid">
+<w:styles xmlns:mc="http://schemas.openxmlformats.org/markup-compatibility/2006" xmlns:r="http://schemas.openxmlformats.org/officeDocument/2006/relationships" xmlns:w="http://schemas.openxmlformats.org/wordprocessingml/2006/main" xmlns:w14="http://schemas.microsoft.com/office/word/2010/wordml" xmlns:w15="http://schemas.microsoft.com/office/word/2012/wordml" xmlns:w16cex="http://schemas.microsoft.com/office/word/2018/wordml/cex" xmlns:w16cid="http://schemas.microsoft.com/office/word/2016/wordml/cid" xmlns:w16="http://schemas.microsoft.com/office/word/2018/wordml" xmlns:w16sdtdh="http://schemas.microsoft.com/office/word/2020/wordml/sdtdatahash" xmlns:w16se="http://schemas.microsoft.com/office/word/2015/wordml/symex" mc:Ignorable="w14 w15 w16se w16cid w16 w16cex w16sdtdh">
   <w:docDefaults>
     <w:rPrDefault>
       <w:rPr>
@@ -7000,7 +7014,7 @@
     </w:rPrDefault>
     <w:pPrDefault/>
   </w:docDefaults>
-  <w:latentStyles w:defLockedState="0" w:defUIPriority="99" w:defSemiHidden="0" w:defUnhideWhenUsed="0" w:defQFormat="0" w:count="375">
+  <w:latentStyles w:defLockedState="0" w:defUIPriority="99" w:defSemiHidden="0" w:defUnhideWhenUsed="0" w:defQFormat="0" w:count="376">
     <w:lsdException w:name="Normal" w:uiPriority="0" w:qFormat="1"/>
     <w:lsdException w:name="heading 1" w:uiPriority="9" w:qFormat="1"/>
     <w:lsdException w:name="heading 2" w:semiHidden="1" w:uiPriority="9" w:unhideWhenUsed="1" w:qFormat="1"/>
@@ -7106,7 +7120,6 @@
     <w:lsdException w:name="HTML Sample" w:semiHidden="1" w:unhideWhenUsed="1"/>
     <w:lsdException w:name="HTML Typewriter" w:semiHidden="1" w:unhideWhenUsed="1"/>
     <w:lsdException w:name="HTML Variable" w:semiHidden="1" w:unhideWhenUsed="1"/>
-    <w:lsdException w:name="Normal Table" w:semiHidden="1" w:unhideWhenUsed="1"/>
     <w:lsdException w:name="annotation subject" w:semiHidden="1" w:unhideWhenUsed="1"/>
     <w:lsdException w:name="No List" w:semiHidden="1" w:unhideWhenUsed="1"/>
     <w:lsdException w:name="Outline List 1" w:semiHidden="1" w:unhideWhenUsed="1"/>
@@ -7153,10 +7166,8 @@
     <w:lsdException w:name="Table Subtle 2" w:semiHidden="1" w:unhideWhenUsed="1"/>
     <w:lsdException w:name="Table Web 1" w:semiHidden="1" w:unhideWhenUsed="1"/>
     <w:lsdException w:name="Table Web 2" w:semiHidden="1" w:unhideWhenUsed="1"/>
-    <w:lsdException w:name="Table Web 3" w:semiHidden="1" w:unhideWhenUsed="1"/>
     <w:lsdException w:name="Balloon Text" w:semiHidden="1" w:unhideWhenUsed="1"/>
     <w:lsdException w:name="Table Grid" w:uiPriority="39"/>
-    <w:lsdException w:name="Table Theme" w:semiHidden="1" w:unhideWhenUsed="1"/>
     <w:lsdException w:name="Placeholder Text" w:semiHidden="1"/>
     <w:lsdException w:name="No Spacing" w:uiPriority="1" w:qFormat="1"/>
     <w:lsdException w:name="Light Shading" w:uiPriority="60"/>
@@ -7376,6 +7387,7 @@
     <w:lsdException w:name="Smart Hyperlink" w:semiHidden="1" w:unhideWhenUsed="1"/>
     <w:lsdException w:name="Hashtag" w:semiHidden="1" w:unhideWhenUsed="1"/>
     <w:lsdException w:name="Unresolved Mention" w:semiHidden="1" w:unhideWhenUsed="1"/>
+    <w:lsdException w:name="Smart Link" w:semiHidden="1" w:unhideWhenUsed="1"/>
   </w:latentStyles>
   <w:style w:type="paragraph" w:default="1" w:styleId="Normal">
     <w:name w:val="Normal"/>

</xml_diff>